<commit_message>
change change in my part of code path and lane
</commit_message>
<xml_diff>
--- a/Doc/URS Documnet Updated New.docx
+++ b/Doc/URS Documnet Updated New.docx
@@ -1,6 +1,6 @@
 
 <file path=word/document.xml><?xml version="1.0" encoding="utf-8"?>
-<w:document xmlns:wpc="http://schemas.microsoft.com/office/word/2010/wordprocessingCanvas" xmlns:mc="http://schemas.openxmlformats.org/markup-compatibility/2006" xmlns:o="urn:schemas-microsoft-com:office:office" xmlns:r="http://schemas.openxmlformats.org/officeDocument/2006/relationships" xmlns:m="http://schemas.openxmlformats.org/officeDocument/2006/math" xmlns:v="urn:schemas-microsoft-com:vml" xmlns:wp14="http://schemas.microsoft.com/office/word/2010/wordprocessingDrawing" xmlns:wp="http://schemas.openxmlformats.org/drawingml/2006/wordprocessingDrawing" xmlns:w10="urn:schemas-microsoft-com:office:word" xmlns:w="http://schemas.openxmlformats.org/wordprocessingml/2006/main" xmlns:w14="http://schemas.microsoft.com/office/word/2010/wordml" xmlns:w15="http://schemas.microsoft.com/office/word/2012/wordml" xmlns:wpg="http://schemas.microsoft.com/office/word/2010/wordprocessingGroup" xmlns:wpi="http://schemas.microsoft.com/office/word/2010/wordprocessingInk" xmlns:wne="http://schemas.microsoft.com/office/word/2006/wordml" xmlns:wps="http://schemas.microsoft.com/office/word/2010/wordprocessingShape" mc:Ignorable="w14 w15 wp14">
+<w:document xmlns:wpc="http://schemas.microsoft.com/office/word/2010/wordprocessingCanvas" xmlns:mc="http://schemas.openxmlformats.org/markup-compatibility/2006" xmlns:o="urn:schemas-microsoft-com:office:office" xmlns:r="http://schemas.openxmlformats.org/officeDocument/2006/relationships" xmlns:m="http://schemas.openxmlformats.org/officeDocument/2006/math" xmlns:v="urn:schemas-microsoft-com:vml" xmlns:wp14="http://schemas.microsoft.com/office/word/2010/wordprocessingDrawing" xmlns:wp="http://schemas.openxmlformats.org/drawingml/2006/wordprocessingDrawing" xmlns:w10="urn:schemas-microsoft-com:office:word" xmlns:w="http://schemas.openxmlformats.org/wordprocessingml/2006/main" xmlns:w14="http://schemas.microsoft.com/office/word/2010/wordml" xmlns:wpg="http://schemas.microsoft.com/office/word/2010/wordprocessingGroup" xmlns:wpi="http://schemas.microsoft.com/office/word/2010/wordprocessingInk" xmlns:wne="http://schemas.microsoft.com/office/word/2006/wordml" xmlns:wps="http://schemas.microsoft.com/office/word/2010/wordprocessingShape" mc:Ignorable="w14 wp14">
   <w:body>
     <w:sdt>
       <w:sdtPr>
@@ -16,6 +16,7 @@
           <w:r>
             <w:rPr>
               <w:noProof/>
+              <w:lang w:val="en-GB" w:eastAsia="en-GB"/>
             </w:rPr>
             <mc:AlternateContent>
               <mc:Choice Requires="wps">
@@ -123,7 +124,7 @@
                   </wp:anchor>
                 </w:drawing>
               </mc:Choice>
-              <mc:Fallback>
+              <mc:Fallback xmlns:w15="http://schemas.microsoft.com/office/word/2012/wordml">
                 <w:pict>
                   <v:rect w14:anchorId="03A9A535" id="Rectangle 6" o:spid="_x0000_s1026" style="position:absolute;margin-left:380.55pt;margin-top:0;width:431.75pt;height:377.25pt;z-index:-251656192;visibility:visible;mso-wrap-style:square;mso-width-percent:0;mso-height-percent:0;mso-wrap-distance-left:9pt;mso-wrap-distance-top:0;mso-wrap-distance-right:9pt;mso-wrap-distance-bottom:0;mso-position-horizontal:right;mso-position-horizontal-relative:margin;mso-position-vertical:top;mso-position-vertical-relative:margin;mso-width-percent:0;mso-height-percent:0;mso-width-relative:margin;mso-height-relative:margin;v-text-anchor:bottom" o:gfxdata="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" fillcolor="#121212 [2992]" stroked="f">
                     <v:fill color2="black [2016]" rotate="t" colors="0 #4c4c4c;.5 #262626;1 black" focus="100%" type="gradient">
@@ -184,6 +185,7 @@
           <w:r>
             <w:rPr>
               <w:noProof/>
+              <w:lang w:val="en-GB" w:eastAsia="en-GB"/>
             </w:rPr>
             <mc:AlternateContent>
               <mc:Choice Requires="wps">
@@ -346,7 +348,7 @@
                   </wp:anchor>
                 </w:drawing>
               </mc:Choice>
-              <mc:Fallback>
+              <mc:Fallback xmlns:w15="http://schemas.microsoft.com/office/word/2012/wordml">
                 <w:pict>
                   <v:shapetype w14:anchorId="24BA9BD5" id="_x0000_t202" coordsize="21600,21600" o:spt="202" path="m,l,21600r21600,l21600,xe">
                     <v:stroke joinstyle="miter"/>
@@ -457,6 +459,7 @@
           <w:r>
             <w:rPr>
               <w:noProof/>
+              <w:lang w:val="en-GB" w:eastAsia="en-GB"/>
             </w:rPr>
             <mc:AlternateContent>
               <mc:Choice Requires="wps">
@@ -585,7 +588,23 @@
                                     <w:sz w:val="36"/>
                                     <w:szCs w:val="36"/>
                                   </w:rPr>
-                                  <w:t xml:space="preserve">Member: </w:t>
+                                  <w:t>Member</w:t>
+                                </w:r>
+                                <w:r>
+                                  <w:rPr>
+                                    <w:color w:val="1F4E79" w:themeColor="accent1" w:themeShade="80"/>
+                                    <w:sz w:val="36"/>
+                                    <w:szCs w:val="36"/>
+                                  </w:rPr>
+                                  <w:t>s</w:t>
+                                </w:r>
+                                <w:r>
+                                  <w:rPr>
+                                    <w:color w:val="1F4E79" w:themeColor="accent1" w:themeShade="80"/>
+                                    <w:sz w:val="36"/>
+                                    <w:szCs w:val="36"/>
+                                  </w:rPr>
+                                  <w:t xml:space="preserve">: </w:t>
                                 </w:r>
                                 <w:r>
                                   <w:rPr>
@@ -690,7 +709,23 @@
                                     <w:sz w:val="36"/>
                                     <w:szCs w:val="36"/>
                                   </w:rPr>
-                                  <w:t>Franky</w:t>
+                                  <w:t>Fran</w:t>
+                                </w:r>
+                                <w:r>
+                                  <w:rPr>
+                                    <w:color w:val="1F4E79" w:themeColor="accent1" w:themeShade="80"/>
+                                    <w:sz w:val="36"/>
+                                    <w:szCs w:val="36"/>
+                                  </w:rPr>
+                                  <w:t>c</w:t>
+                                </w:r>
+                                <w:r>
+                                  <w:rPr>
+                                    <w:color w:val="1F4E79" w:themeColor="accent1" w:themeShade="80"/>
+                                    <w:sz w:val="36"/>
+                                    <w:szCs w:val="36"/>
+                                  </w:rPr>
+                                  <w:t>ky</w:t>
                                 </w:r>
                                 <w:proofErr w:type="spellEnd"/>
                                 <w:r>
@@ -832,7 +867,11 @@
               </mc:Choice>
               <mc:Fallback>
                 <w:pict>
-                  <v:shape w14:anchorId="54CFDDCD" id="Text Box 387" o:spid="_x0000_s1028" type="#_x0000_t202" style="position:absolute;margin-left:211.3pt;margin-top:356.25pt;width:262.5pt;height:291.6pt;z-index:251663360;visibility:visible;mso-wrap-style:square;mso-width-percent:0;mso-height-percent:450;mso-wrap-distance-left:9pt;mso-wrap-distance-top:0;mso-wrap-distance-right:9pt;mso-wrap-distance-bottom:0;mso-position-horizontal:right;mso-position-horizontal-relative:margin;mso-position-vertical:absolute;mso-position-vertical-relative:margin;mso-width-percent:0;mso-height-percent:450;mso-width-relative:margin;mso-height-relative:margin;v-text-anchor:top" o:gfxdata="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" filled="f" stroked="f" strokeweight=".5pt">
+                  <v:shapetype id="_x0000_t202" coordsize="21600,21600" o:spt="202" path="m,l,21600r21600,l21600,xe">
+                    <v:stroke joinstyle="miter"/>
+                    <v:path gradientshapeok="t" o:connecttype="rect"/>
+                  </v:shapetype>
+                  <v:shape id="Text Box 387" o:spid="_x0000_s1028" type="#_x0000_t202" style="position:absolute;margin-left:211.3pt;margin-top:356.25pt;width:262.5pt;height:291.6pt;z-index:251663360;visibility:visible;mso-wrap-style:square;mso-width-percent:0;mso-height-percent:450;mso-wrap-distance-left:9pt;mso-wrap-distance-top:0;mso-wrap-distance-right:9pt;mso-wrap-distance-bottom:0;mso-position-horizontal:right;mso-position-horizontal-relative:margin;mso-position-vertical:absolute;mso-position-vertical-relative:margin;mso-width-percent:0;mso-height-percent:450;mso-width-relative:margin;mso-height-relative:margin;v-text-anchor:top" o:gfxdata="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" filled="f" stroked="f" strokeweight=".5pt">
                     <v:textbox inset=",14.4pt,,7.2pt">
                       <w:txbxContent>
                         <w:sdt>
@@ -912,7 +951,23 @@
                               <w:sz w:val="36"/>
                               <w:szCs w:val="36"/>
                             </w:rPr>
-                            <w:t xml:space="preserve">Member: </w:t>
+                            <w:t>Member</w:t>
+                          </w:r>
+                          <w:r>
+                            <w:rPr>
+                              <w:color w:val="1F4E79" w:themeColor="accent1" w:themeShade="80"/>
+                              <w:sz w:val="36"/>
+                              <w:szCs w:val="36"/>
+                            </w:rPr>
+                            <w:t>s</w:t>
+                          </w:r>
+                          <w:r>
+                            <w:rPr>
+                              <w:color w:val="1F4E79" w:themeColor="accent1" w:themeShade="80"/>
+                              <w:sz w:val="36"/>
+                              <w:szCs w:val="36"/>
+                            </w:rPr>
+                            <w:t xml:space="preserve">: </w:t>
                           </w:r>
                           <w:r>
                             <w:rPr>
@@ -1017,7 +1072,23 @@
                               <w:sz w:val="36"/>
                               <w:szCs w:val="36"/>
                             </w:rPr>
-                            <w:t>Franky</w:t>
+                            <w:t>Fran</w:t>
+                          </w:r>
+                          <w:r>
+                            <w:rPr>
+                              <w:color w:val="1F4E79" w:themeColor="accent1" w:themeShade="80"/>
+                              <w:sz w:val="36"/>
+                              <w:szCs w:val="36"/>
+                            </w:rPr>
+                            <w:t>c</w:t>
+                          </w:r>
+                          <w:r>
+                            <w:rPr>
+                              <w:color w:val="1F4E79" w:themeColor="accent1" w:themeShade="80"/>
+                              <w:sz w:val="36"/>
+                              <w:szCs w:val="36"/>
+                            </w:rPr>
+                            <w:t>ky</w:t>
                           </w:r>
                           <w:proofErr w:type="spellEnd"/>
                           <w:r>
@@ -1148,6 +1219,7 @@
           <w:r>
             <w:rPr>
               <w:noProof/>
+              <w:lang w:val="en-GB" w:eastAsia="en-GB"/>
             </w:rPr>
             <mc:AlternateContent>
               <mc:Choice Requires="wps">
@@ -1215,7 +1287,7 @@
                   </wp:anchor>
                 </w:drawing>
               </mc:Choice>
-              <mc:Fallback>
+              <mc:Fallback xmlns:w15="http://schemas.microsoft.com/office/word/2012/wordml">
                 <w:pict>
                   <v:rect w14:anchorId="36BE94A7" id="Rectangle 388" o:spid="_x0000_s1026" style="position:absolute;margin-left:380.8pt;margin-top:0;width:6in;height:264.75pt;z-index:-251657216;visibility:visible;mso-wrap-style:square;mso-width-percent:0;mso-height-percent:0;mso-wrap-distance-left:9pt;mso-wrap-distance-top:0;mso-wrap-distance-right:9pt;mso-wrap-distance-bottom:0;mso-position-horizontal:right;mso-position-horizontal-relative:margin;mso-position-vertical:bottom;mso-position-vertical-relative:margin;mso-width-percent:0;mso-height-percent:0;mso-width-relative:margin;mso-height-relative:margin;v-text-anchor:middle" o:gfxdata="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" fillcolor="white [2993]" stroked="f" strokeweight="1pt">
                     <v:fill color2="#a0a0a0 [2017]" rotate="t" colors="0 white;.5 #fbfbfb;1 #d0d0d0" focus="100%" type="gradient">
@@ -1230,6 +1302,7 @@
           <w:r>
             <w:rPr>
               <w:noProof/>
+              <w:lang w:val="en-GB" w:eastAsia="en-GB"/>
             </w:rPr>
             <mc:AlternateContent>
               <mc:Choice Requires="wpg">
@@ -1413,7 +1486,7 @@
                   </wp:anchor>
                 </w:drawing>
               </mc:Choice>
-              <mc:Fallback>
+              <mc:Fallback xmlns:w15="http://schemas.microsoft.com/office/word/2012/wordml">
                 <w:pict>
                   <v:group w14:anchorId="4EE2228B" id="Group 7" o:spid="_x0000_s1026" style="position:absolute;margin-left:0;margin-top:0;width:58.3pt;height:61.2pt;rotation:90;z-index:251661312;mso-left-percent:750;mso-top-percent:490;mso-position-horizontal-relative:page;mso-position-vertical-relative:page;mso-left-percent:750;mso-top-percent:490;mso-width-relative:margin;mso-height-relative:margin" coordorigin="10217,9410" coordsize="1565,590" o:gfxdata="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">
                     <v:shapetype id="_x0000_t55" coordsize="21600,21600" o:spt="55" adj="16200" path="m@0,l,0@1,10800,,21600@0,21600,21600,10800xe">
@@ -3187,6 +3260,33 @@
     </w:p>
     <w:p>
       <w:pPr>
+        <w:rPr>
+          <w:sz w:val="24"/>
+          <w:szCs w:val="24"/>
+          <w:lang w:val="en-AU"/>
+        </w:rPr>
+      </w:pPr>
+      <w:r>
+        <w:rPr>
+          <w:sz w:val="24"/>
+          <w:szCs w:val="24"/>
+          <w:lang w:val="en-AU"/>
+        </w:rPr>
+        <w:br w:type="page"/>
+      </w:r>
+    </w:p>
+    <w:p>
+      <w:pPr>
+        <w:pStyle w:val="ListParagraph"/>
+        <w:rPr>
+          <w:sz w:val="24"/>
+          <w:szCs w:val="24"/>
+          <w:lang w:val="en-AU"/>
+        </w:rPr>
+      </w:pPr>
+    </w:p>
+    <w:p>
+      <w:pPr>
         <w:pStyle w:val="ListParagraph"/>
         <w:rPr>
           <w:lang w:val="en-AU"/>
@@ -3510,7 +3610,6 @@
           <w:sz w:val="24"/>
           <w:szCs w:val="24"/>
         </w:rPr>
-        <w:lastRenderedPageBreak/>
         <w:t>10)</w:t>
       </w:r>
       <w:r>
@@ -3765,6 +3864,51 @@
     </w:p>
     <w:p>
       <w:pPr>
+        <w:ind w:left="1440"/>
+        <w:rPr>
+          <w:sz w:val="24"/>
+          <w:szCs w:val="24"/>
+        </w:rPr>
+      </w:pPr>
+    </w:p>
+    <w:p>
+      <w:pPr>
+        <w:ind w:left="1440"/>
+        <w:rPr>
+          <w:sz w:val="24"/>
+          <w:szCs w:val="24"/>
+        </w:rPr>
+      </w:pPr>
+    </w:p>
+    <w:p>
+      <w:pPr>
+        <w:ind w:left="1440"/>
+        <w:rPr>
+          <w:sz w:val="24"/>
+          <w:szCs w:val="24"/>
+        </w:rPr>
+      </w:pPr>
+    </w:p>
+    <w:p>
+      <w:pPr>
+        <w:ind w:left="1440"/>
+        <w:rPr>
+          <w:sz w:val="24"/>
+          <w:szCs w:val="24"/>
+        </w:rPr>
+      </w:pPr>
+    </w:p>
+    <w:p>
+      <w:pPr>
+        <w:ind w:left="1440"/>
+        <w:rPr>
+          <w:sz w:val="24"/>
+          <w:szCs w:val="24"/>
+        </w:rPr>
+      </w:pPr>
+    </w:p>
+    <w:p>
+      <w:pPr>
         <w:pStyle w:val="Heading4"/>
         <w:ind w:left="1440"/>
         <w:rPr>
@@ -4017,7 +4161,6 @@
         <w:ind w:left="2160"/>
       </w:pPr>
       <w:r>
-        <w:lastRenderedPageBreak/>
         <w:t>User clicks save simulation button.</w:t>
       </w:r>
     </w:p>
@@ -4123,6 +4266,28 @@
     </w:p>
     <w:p>
       <w:pPr>
+        <w:rPr>
+          <w:color w:val="70AD47" w:themeColor="accent6"/>
+        </w:rPr>
+      </w:pPr>
+      <w:r>
+        <w:rPr>
+          <w:color w:val="70AD47" w:themeColor="accent6"/>
+        </w:rPr>
+        <w:br w:type="page"/>
+      </w:r>
+    </w:p>
+    <w:p>
+      <w:pPr>
+        <w:pStyle w:val="ListParagraph"/>
+        <w:ind w:left="1800"/>
+        <w:rPr>
+          <w:color w:val="70AD47" w:themeColor="accent6"/>
+        </w:rPr>
+      </w:pPr>
+    </w:p>
+    <w:p>
+      <w:pPr>
         <w:pStyle w:val="ListParagraph"/>
         <w:ind w:left="1800"/>
         <w:rPr>
@@ -4458,14 +4623,20 @@
     </w:p>
     <w:p>
       <w:pPr>
-        <w:pStyle w:val="ListParagraph"/>
-        <w:ind w:left="1800"/>
         <w:rPr>
           <w:color w:val="70AD47" w:themeColor="accent6"/>
           <w:sz w:val="28"/>
           <w:szCs w:val="28"/>
         </w:rPr>
       </w:pPr>
+      <w:r>
+        <w:rPr>
+          <w:color w:val="70AD47" w:themeColor="accent6"/>
+          <w:sz w:val="28"/>
+          <w:szCs w:val="28"/>
+        </w:rPr>
+        <w:br w:type="page"/>
+      </w:r>
     </w:p>
     <w:p>
       <w:pPr>
@@ -4488,6 +4659,7 @@
           <w:szCs w:val="28"/>
           <w:lang w:val="en-AU"/>
         </w:rPr>
+        <w:lastRenderedPageBreak/>
         <w:t>Adding cr</w:t>
       </w:r>
       <w:r>
@@ -5061,8 +5233,6 @@
     </w:p>
     <w:p>
       <w:pPr>
-        <w:pStyle w:val="ListParagraph"/>
-        <w:ind w:left="1800"/>
         <w:rPr>
           <w:color w:val="70AD47" w:themeColor="accent6"/>
           <w:sz w:val="28"/>
@@ -5070,6 +5240,15 @@
           <w:lang w:val="en-GB"/>
         </w:rPr>
       </w:pPr>
+      <w:r>
+        <w:rPr>
+          <w:color w:val="70AD47" w:themeColor="accent6"/>
+          <w:sz w:val="28"/>
+          <w:szCs w:val="28"/>
+          <w:lang w:val="en-GB"/>
+        </w:rPr>
+        <w:br w:type="page"/>
+      </w:r>
     </w:p>
     <w:p>
       <w:pPr>
@@ -5092,6 +5271,7 @@
           <w:szCs w:val="28"/>
           <w:lang w:val="en-AU"/>
         </w:rPr>
+        <w:lastRenderedPageBreak/>
         <w:t>R</w:t>
       </w:r>
       <w:r>
@@ -5580,7 +5760,6 @@
           <w:sz w:val="22"/>
           <w:szCs w:val="22"/>
         </w:rPr>
-        <w:lastRenderedPageBreak/>
         <w:t>System will not delete the map.</w:t>
       </w:r>
     </w:p>
@@ -5604,14 +5783,6 @@
         </w:rPr>
         <w:t>5a. System sets default value if that deleted map is linked with other map.</w:t>
       </w:r>
-    </w:p>
-    <w:p>
-      <w:pPr>
-        <w:pStyle w:val="NormalWeb"/>
-        <w:rPr>
-          <w:lang w:val="en-AU"/>
-        </w:rPr>
-      </w:pPr>
     </w:p>
     <w:p>
       <w:pPr>
@@ -5845,17 +6016,6 @@
     <w:p>
       <w:pPr>
         <w:pStyle w:val="ListParagraph"/>
-        <w:ind w:left="1800"/>
-        <w:rPr>
-          <w:color w:val="70AD47" w:themeColor="accent6"/>
-          <w:sz w:val="28"/>
-          <w:szCs w:val="28"/>
-        </w:rPr>
-      </w:pPr>
-    </w:p>
-    <w:p>
-      <w:pPr>
-        <w:pStyle w:val="ListParagraph"/>
         <w:numPr>
           <w:ilvl w:val="0"/>
           <w:numId w:val="4"/>
@@ -5874,6 +6034,7 @@
           <w:szCs w:val="28"/>
           <w:lang w:val="en-AU"/>
         </w:rPr>
+        <w:lastRenderedPageBreak/>
         <w:t>Increase or decrease Number of cars</w:t>
       </w:r>
     </w:p>
@@ -6049,7 +6210,6 @@
         <w:ind w:left="1440" w:firstLine="720"/>
       </w:pPr>
       <w:r>
-        <w:lastRenderedPageBreak/>
         <w:t>3)1. Actor chooses to close the zoomed area. Use case ends.</w:t>
       </w:r>
     </w:p>
@@ -6576,6 +6736,7 @@
           <w:szCs w:val="28"/>
           <w:lang w:val="en-AU"/>
         </w:rPr>
+        <w:lastRenderedPageBreak/>
         <w:t xml:space="preserve"> Start</w:t>
       </w:r>
       <w:r>
@@ -6906,7 +7067,6 @@
           <w:sz w:val="22"/>
           <w:szCs w:val="22"/>
         </w:rPr>
-        <w:lastRenderedPageBreak/>
         <w:t>Goal:</w:t>
       </w:r>
       <w:r>
@@ -7370,28 +7530,6 @@
     </w:p>
     <w:p>
       <w:pPr>
-        <w:pStyle w:val="NormalWeb"/>
-        <w:rPr>
-          <w:rFonts w:asciiTheme="minorHAnsi" w:hAnsiTheme="minorHAnsi"/>
-          <w:color w:val="000000"/>
-          <w:sz w:val="22"/>
-          <w:szCs w:val="22"/>
-        </w:rPr>
-      </w:pPr>
-    </w:p>
-    <w:p>
-      <w:pPr>
-        <w:pStyle w:val="NormalWeb"/>
-        <w:rPr>
-          <w:rFonts w:asciiTheme="minorHAnsi" w:hAnsiTheme="minorHAnsi"/>
-          <w:color w:val="000000"/>
-          <w:sz w:val="22"/>
-          <w:szCs w:val="22"/>
-        </w:rPr>
-      </w:pPr>
-    </w:p>
-    <w:p>
-      <w:pPr>
         <w:pStyle w:val="Heading2"/>
         <w:rPr>
           <w:rFonts w:asciiTheme="minorHAnsi" w:hAnsiTheme="minorHAnsi" w:cstheme="minorHAnsi"/>
@@ -7409,6 +7547,7 @@
           <w:sz w:val="22"/>
           <w:szCs w:val="22"/>
         </w:rPr>
+        <w:lastRenderedPageBreak/>
         <w:tab/>
       </w:r>
       <w:bookmarkStart w:id="3" w:name="_Toc413682782"/>
@@ -7582,6 +7721,7 @@
       <w:r>
         <w:rPr>
           <w:noProof/>
+          <w:lang w:val="en-GB" w:eastAsia="en-GB"/>
         </w:rPr>
         <w:drawing>
           <wp:inline distT="0" distB="0" distL="0" distR="0">
@@ -7601,7 +7741,7 @@
                     </pic:cNvPicPr>
                   </pic:nvPicPr>
                   <pic:blipFill>
-                    <a:blip r:embed="rId8">
+                    <a:blip r:embed="rId9">
                       <a:extLst>
                         <a:ext uri="{28A0092B-C50C-407E-A947-70E740481C1C}">
                           <a14:useLocalDpi xmlns:a14="http://schemas.microsoft.com/office/drawing/2010/main" val="0"/>
@@ -7758,7 +7898,6 @@
       </w:pPr>
       <w:bookmarkStart w:id="9" w:name="_Toc413682788"/>
       <w:r>
-        <w:lastRenderedPageBreak/>
         <w:t>Robustness</w:t>
       </w:r>
       <w:bookmarkEnd w:id="9"/>
@@ -7864,7 +8003,48 @@
           <w:sz w:val="40"/>
           <w:szCs w:val="40"/>
         </w:rPr>
-        <w:t xml:space="preserve">    </w:t>
+        <w:t xml:space="preserve">   </w:t>
+      </w:r>
+    </w:p>
+    <w:p>
+      <w:pPr>
+        <w:rPr>
+          <w:rFonts w:asciiTheme="majorHAnsi" w:eastAsiaTheme="majorEastAsia" w:hAnsiTheme="majorHAnsi" w:cstheme="minorHAnsi"/>
+          <w:b/>
+          <w:color w:val="2E74B5" w:themeColor="accent1" w:themeShade="BF"/>
+          <w:sz w:val="40"/>
+          <w:szCs w:val="40"/>
+        </w:rPr>
+      </w:pPr>
+      <w:r>
+        <w:rPr>
+          <w:rFonts w:cstheme="minorHAnsi"/>
+          <w:b/>
+          <w:sz w:val="40"/>
+          <w:szCs w:val="40"/>
+        </w:rPr>
+        <w:br w:type="page"/>
+      </w:r>
+    </w:p>
+    <w:p>
+      <w:pPr>
+        <w:pStyle w:val="Heading1"/>
+        <w:rPr>
+          <w:rFonts w:cstheme="minorHAnsi"/>
+          <w:b/>
+          <w:sz w:val="40"/>
+          <w:szCs w:val="40"/>
+        </w:rPr>
+      </w:pPr>
+      <w:r>
+        <w:rPr>
+          <w:rFonts w:cstheme="minorHAnsi"/>
+          <w:b/>
+          <w:sz w:val="40"/>
+          <w:szCs w:val="40"/>
+        </w:rPr>
+        <w:lastRenderedPageBreak/>
+        <w:t xml:space="preserve"> </w:t>
       </w:r>
       <w:bookmarkStart w:id="11" w:name="_Toc413682790"/>
       <w:proofErr w:type="gramStart"/>
@@ -9949,7 +10129,6 @@
           <w:szCs w:val="40"/>
           <w:shd w:val="clear" w:color="auto" w:fill="FFFFFF"/>
         </w:rPr>
-        <w:lastRenderedPageBreak/>
         <w:t>Limitations</w:t>
       </w:r>
       <w:bookmarkEnd w:id="12"/>
@@ -10114,17 +10293,35 @@
     </w:p>
     <w:p>
       <w:pPr>
+        <w:rPr>
+          <w:rFonts w:asciiTheme="majorHAnsi" w:eastAsiaTheme="majorEastAsia" w:hAnsiTheme="majorHAnsi" w:cstheme="majorBidi"/>
+          <w:color w:val="2E74B5" w:themeColor="accent1" w:themeShade="BF"/>
+          <w:sz w:val="26"/>
+          <w:szCs w:val="26"/>
+          <w:shd w:val="clear" w:color="auto" w:fill="FFFFFF"/>
+        </w:rPr>
+      </w:pPr>
+      <w:bookmarkStart w:id="15" w:name="_Toc413682794"/>
+      <w:r>
+        <w:rPr>
+          <w:shd w:val="clear" w:color="auto" w:fill="FFFFFF"/>
+        </w:rPr>
+        <w:br w:type="page"/>
+      </w:r>
+    </w:p>
+    <w:p>
+      <w:pPr>
         <w:pStyle w:val="Heading2"/>
         <w:ind w:firstLine="720"/>
         <w:rPr>
           <w:shd w:val="clear" w:color="auto" w:fill="FFFFFF"/>
         </w:rPr>
       </w:pPr>
-      <w:bookmarkStart w:id="15" w:name="_Toc413682794"/>
       <w:r>
         <w:rPr>
           <w:shd w:val="clear" w:color="auto" w:fill="FFFFFF"/>
         </w:rPr>
+        <w:lastRenderedPageBreak/>
         <w:t>Speed</w:t>
       </w:r>
       <w:bookmarkEnd w:id="15"/>
@@ -10537,7 +10734,6 @@
         <w:rPr>
           <w:shd w:val="clear" w:color="auto" w:fill="FFFFFF"/>
         </w:rPr>
-        <w:lastRenderedPageBreak/>
         <w:t xml:space="preserve">Concerning about the scales of the maps, </w:t>
       </w:r>
       <w:r>
@@ -10665,6 +10861,26 @@
     </w:p>
     <w:p>
       <w:pPr>
+        <w:rPr>
+          <w:b/>
+          <w:sz w:val="24"/>
+          <w:szCs w:val="24"/>
+          <w:shd w:val="clear" w:color="auto" w:fill="FFFFFF"/>
+          <w:lang w:eastAsia="ja-JP"/>
+        </w:rPr>
+      </w:pPr>
+      <w:r>
+        <w:rPr>
+          <w:b/>
+          <w:sz w:val="24"/>
+          <w:szCs w:val="24"/>
+          <w:shd w:val="clear" w:color="auto" w:fill="FFFFFF"/>
+        </w:rPr>
+        <w:br w:type="page"/>
+      </w:r>
+    </w:p>
+    <w:p>
+      <w:pPr>
         <w:pStyle w:val="NoSpacing"/>
         <w:rPr>
           <w:b/>
@@ -10933,8 +11149,6 @@
         </w:rPr>
         <w:t>er hands, we can have maximum 16</w:t>
       </w:r>
-      <w:bookmarkStart w:id="19" w:name="_GoBack"/>
-      <w:bookmarkEnd w:id="19"/>
       <w:r>
         <w:rPr>
           <w:shd w:val="clear" w:color="auto" w:fill="FFFFFF"/>
@@ -10996,7 +11210,6 @@
         <w:ind w:left="1440"/>
       </w:pPr>
       <w:r>
-        <w:lastRenderedPageBreak/>
         <w:t>The simulation must restart working from the beginning when the crossing is added or removed. This is mostly because otherwise it will cause troubles due to the fact that there are cars driving on the road and pedestrians walking.</w:t>
       </w:r>
     </w:p>
@@ -11011,27 +11224,17 @@
         <w:pStyle w:val="ListParagraph"/>
         <w:spacing w:after="180" w:line="264" w:lineRule="auto"/>
         <w:ind w:left="1440"/>
-      </w:pPr>
-      <w:r>
-        <w:t xml:space="preserve">Removing crossings, which divides map in several separate maps will result blank space in the map and the communication between other crossings will be interrupted or even lost unexpectedly. </w:t>
-      </w:r>
-    </w:p>
-    <w:p>
-      <w:pPr>
-        <w:pStyle w:val="ListParagraph"/>
-        <w:ind w:left="1440"/>
-      </w:pPr>
-    </w:p>
-    <w:p>
-      <w:pPr>
-        <w:pStyle w:val="ListParagraph"/>
-        <w:ind w:left="1440"/>
         <w:rPr>
           <w:sz w:val="24"/>
           <w:szCs w:val="24"/>
           <w:shd w:val="clear" w:color="auto" w:fill="FFFFFF"/>
         </w:rPr>
       </w:pPr>
+      <w:r>
+        <w:t xml:space="preserve">Removing crossings, which divides map in several separate maps will result blank space in the map and the communication between other crossings will be interrupted or even lost unexpectedly. </w:t>
+      </w:r>
+      <w:bookmarkStart w:id="19" w:name="_GoBack"/>
+      <w:bookmarkEnd w:id="19"/>
     </w:p>
     <w:p>
       <w:pPr>
@@ -11357,7 +11560,7 @@
       </w:pPr>
     </w:p>
     <w:sectPr>
-      <w:footerReference w:type="default" r:id="rId9"/>
+      <w:footerReference w:type="default" r:id="rId10"/>
       <w:pgSz w:w="12240" w:h="15840"/>
       <w:pgMar w:top="1440" w:right="1800" w:bottom="1440" w:left="1800" w:header="720" w:footer="720" w:gutter="0"/>
       <w:pgNumType w:start="0"/>
@@ -11369,7 +11572,7 @@
 </file>
 
 <file path=word/endnotes.xml><?xml version="1.0" encoding="utf-8"?>
-<w:endnotes xmlns:wpc="http://schemas.microsoft.com/office/word/2010/wordprocessingCanvas" xmlns:mc="http://schemas.openxmlformats.org/markup-compatibility/2006" xmlns:o="urn:schemas-microsoft-com:office:office" xmlns:r="http://schemas.openxmlformats.org/officeDocument/2006/relationships" xmlns:m="http://schemas.openxmlformats.org/officeDocument/2006/math" xmlns:v="urn:schemas-microsoft-com:vml" xmlns:wp14="http://schemas.microsoft.com/office/word/2010/wordprocessingDrawing" xmlns:wp="http://schemas.openxmlformats.org/drawingml/2006/wordprocessingDrawing" xmlns:w10="urn:schemas-microsoft-com:office:word" xmlns:w="http://schemas.openxmlformats.org/wordprocessingml/2006/main" xmlns:w14="http://schemas.microsoft.com/office/word/2010/wordml" xmlns:w15="http://schemas.microsoft.com/office/word/2012/wordml" xmlns:wpg="http://schemas.microsoft.com/office/word/2010/wordprocessingGroup" xmlns:wpi="http://schemas.microsoft.com/office/word/2010/wordprocessingInk" xmlns:wne="http://schemas.microsoft.com/office/word/2006/wordml" xmlns:wps="http://schemas.microsoft.com/office/word/2010/wordprocessingShape" mc:Ignorable="w14 w15 wp14">
+<w:endnotes xmlns:wpc="http://schemas.microsoft.com/office/word/2010/wordprocessingCanvas" xmlns:mc="http://schemas.openxmlformats.org/markup-compatibility/2006" xmlns:o="urn:schemas-microsoft-com:office:office" xmlns:r="http://schemas.openxmlformats.org/officeDocument/2006/relationships" xmlns:m="http://schemas.openxmlformats.org/officeDocument/2006/math" xmlns:v="urn:schemas-microsoft-com:vml" xmlns:wp14="http://schemas.microsoft.com/office/word/2010/wordprocessingDrawing" xmlns:wp="http://schemas.openxmlformats.org/drawingml/2006/wordprocessingDrawing" xmlns:w10="urn:schemas-microsoft-com:office:word" xmlns:w="http://schemas.openxmlformats.org/wordprocessingml/2006/main" xmlns:w14="http://schemas.microsoft.com/office/word/2010/wordml" xmlns:wpg="http://schemas.microsoft.com/office/word/2010/wordprocessingGroup" xmlns:wpi="http://schemas.microsoft.com/office/word/2010/wordprocessingInk" xmlns:wne="http://schemas.microsoft.com/office/word/2006/wordml" xmlns:wps="http://schemas.microsoft.com/office/word/2010/wordprocessingShape" mc:Ignorable="w14 wp14">
   <w:endnote w:type="separator" w:id="-1">
     <w:p>
       <w:pPr>
@@ -11394,7 +11597,7 @@
 </file>
 
 <file path=word/footer1.xml><?xml version="1.0" encoding="utf-8"?>
-<w:ftr xmlns:wpc="http://schemas.microsoft.com/office/word/2010/wordprocessingCanvas" xmlns:mc="http://schemas.openxmlformats.org/markup-compatibility/2006" xmlns:o="urn:schemas-microsoft-com:office:office" xmlns:r="http://schemas.openxmlformats.org/officeDocument/2006/relationships" xmlns:m="http://schemas.openxmlformats.org/officeDocument/2006/math" xmlns:v="urn:schemas-microsoft-com:vml" xmlns:wp14="http://schemas.microsoft.com/office/word/2010/wordprocessingDrawing" xmlns:wp="http://schemas.openxmlformats.org/drawingml/2006/wordprocessingDrawing" xmlns:w10="urn:schemas-microsoft-com:office:word" xmlns:w="http://schemas.openxmlformats.org/wordprocessingml/2006/main" xmlns:w14="http://schemas.microsoft.com/office/word/2010/wordml" xmlns:w15="http://schemas.microsoft.com/office/word/2012/wordml" xmlns:wpg="http://schemas.microsoft.com/office/word/2010/wordprocessingGroup" xmlns:wpi="http://schemas.microsoft.com/office/word/2010/wordprocessingInk" xmlns:wne="http://schemas.microsoft.com/office/word/2006/wordml" xmlns:wps="http://schemas.microsoft.com/office/word/2010/wordprocessingShape" mc:Ignorable="w14 w15 wp14">
+<w:ftr xmlns:wpc="http://schemas.microsoft.com/office/word/2010/wordprocessingCanvas" xmlns:mc="http://schemas.openxmlformats.org/markup-compatibility/2006" xmlns:o="urn:schemas-microsoft-com:office:office" xmlns:r="http://schemas.openxmlformats.org/officeDocument/2006/relationships" xmlns:m="http://schemas.openxmlformats.org/officeDocument/2006/math" xmlns:v="urn:schemas-microsoft-com:vml" xmlns:wp14="http://schemas.microsoft.com/office/word/2010/wordprocessingDrawing" xmlns:wp="http://schemas.openxmlformats.org/drawingml/2006/wordprocessingDrawing" xmlns:w10="urn:schemas-microsoft-com:office:word" xmlns:w="http://schemas.openxmlformats.org/wordprocessingml/2006/main" xmlns:w14="http://schemas.microsoft.com/office/word/2010/wordml" xmlns:wpg="http://schemas.microsoft.com/office/word/2010/wordprocessingGroup" xmlns:wpi="http://schemas.microsoft.com/office/word/2010/wordprocessingInk" xmlns:wne="http://schemas.microsoft.com/office/word/2006/wordml" xmlns:wps="http://schemas.microsoft.com/office/word/2010/wordprocessingShape" mc:Ignorable="w14 wp14">
   <w:sdt>
     <w:sdtPr>
       <w:id w:val="1532381988"/>
@@ -11436,7 +11639,7 @@
             <w:bCs/>
             <w:noProof/>
           </w:rPr>
-          <w:t>14</w:t>
+          <w:t>15</w:t>
         </w:r>
         <w:r>
           <w:rPr>
@@ -11472,7 +11675,7 @@
 </file>
 
 <file path=word/footnotes.xml><?xml version="1.0" encoding="utf-8"?>
-<w:footnotes xmlns:wpc="http://schemas.microsoft.com/office/word/2010/wordprocessingCanvas" xmlns:mc="http://schemas.openxmlformats.org/markup-compatibility/2006" xmlns:o="urn:schemas-microsoft-com:office:office" xmlns:r="http://schemas.openxmlformats.org/officeDocument/2006/relationships" xmlns:m="http://schemas.openxmlformats.org/officeDocument/2006/math" xmlns:v="urn:schemas-microsoft-com:vml" xmlns:wp14="http://schemas.microsoft.com/office/word/2010/wordprocessingDrawing" xmlns:wp="http://schemas.openxmlformats.org/drawingml/2006/wordprocessingDrawing" xmlns:w10="urn:schemas-microsoft-com:office:word" xmlns:w="http://schemas.openxmlformats.org/wordprocessingml/2006/main" xmlns:w14="http://schemas.microsoft.com/office/word/2010/wordml" xmlns:w15="http://schemas.microsoft.com/office/word/2012/wordml" xmlns:wpg="http://schemas.microsoft.com/office/word/2010/wordprocessingGroup" xmlns:wpi="http://schemas.microsoft.com/office/word/2010/wordprocessingInk" xmlns:wne="http://schemas.microsoft.com/office/word/2006/wordml" xmlns:wps="http://schemas.microsoft.com/office/word/2010/wordprocessingShape" mc:Ignorable="w14 w15 wp14">
+<w:footnotes xmlns:wpc="http://schemas.microsoft.com/office/word/2010/wordprocessingCanvas" xmlns:mc="http://schemas.openxmlformats.org/markup-compatibility/2006" xmlns:o="urn:schemas-microsoft-com:office:office" xmlns:r="http://schemas.openxmlformats.org/officeDocument/2006/relationships" xmlns:m="http://schemas.openxmlformats.org/officeDocument/2006/math" xmlns:v="urn:schemas-microsoft-com:vml" xmlns:wp14="http://schemas.microsoft.com/office/word/2010/wordprocessingDrawing" xmlns:wp="http://schemas.openxmlformats.org/drawingml/2006/wordprocessingDrawing" xmlns:w10="urn:schemas-microsoft-com:office:word" xmlns:w="http://schemas.openxmlformats.org/wordprocessingml/2006/main" xmlns:w14="http://schemas.microsoft.com/office/word/2010/wordml" xmlns:wpg="http://schemas.microsoft.com/office/word/2010/wordprocessingGroup" xmlns:wpi="http://schemas.microsoft.com/office/word/2010/wordprocessingInk" xmlns:wne="http://schemas.microsoft.com/office/word/2006/wordml" xmlns:wps="http://schemas.microsoft.com/office/word/2010/wordprocessingShape" mc:Ignorable="w14 wp14">
   <w:footnote w:type="separator" w:id="-1">
     <w:p>
       <w:pPr>
@@ -11497,7 +11700,7 @@
 </file>
 
 <file path=word/numbering.xml><?xml version="1.0" encoding="utf-8"?>
-<w:numbering xmlns:wpc="http://schemas.microsoft.com/office/word/2010/wordprocessingCanvas" xmlns:mc="http://schemas.openxmlformats.org/markup-compatibility/2006" xmlns:o="urn:schemas-microsoft-com:office:office" xmlns:r="http://schemas.openxmlformats.org/officeDocument/2006/relationships" xmlns:m="http://schemas.openxmlformats.org/officeDocument/2006/math" xmlns:v="urn:schemas-microsoft-com:vml" xmlns:wp14="http://schemas.microsoft.com/office/word/2010/wordprocessingDrawing" xmlns:wp="http://schemas.openxmlformats.org/drawingml/2006/wordprocessingDrawing" xmlns:w10="urn:schemas-microsoft-com:office:word" xmlns:w="http://schemas.openxmlformats.org/wordprocessingml/2006/main" xmlns:w14="http://schemas.microsoft.com/office/word/2010/wordml" xmlns:w15="http://schemas.microsoft.com/office/word/2012/wordml" xmlns:wpg="http://schemas.microsoft.com/office/word/2010/wordprocessingGroup" xmlns:wpi="http://schemas.microsoft.com/office/word/2010/wordprocessingInk" xmlns:wne="http://schemas.microsoft.com/office/word/2006/wordml" xmlns:wps="http://schemas.microsoft.com/office/word/2010/wordprocessingShape" mc:Ignorable="w14 w15 wp14">
+<w:numbering xmlns:wpc="http://schemas.microsoft.com/office/word/2010/wordprocessingCanvas" xmlns:mc="http://schemas.openxmlformats.org/markup-compatibility/2006" xmlns:o="urn:schemas-microsoft-com:office:office" xmlns:r="http://schemas.openxmlformats.org/officeDocument/2006/relationships" xmlns:m="http://schemas.openxmlformats.org/officeDocument/2006/math" xmlns:v="urn:schemas-microsoft-com:vml" xmlns:wp14="http://schemas.microsoft.com/office/word/2010/wordprocessingDrawing" xmlns:wp="http://schemas.openxmlformats.org/drawingml/2006/wordprocessingDrawing" xmlns:w10="urn:schemas-microsoft-com:office:word" xmlns:w="http://schemas.openxmlformats.org/wordprocessingml/2006/main" xmlns:w14="http://schemas.microsoft.com/office/word/2010/wordml" xmlns:wpg="http://schemas.microsoft.com/office/word/2010/wordprocessingGroup" xmlns:wpi="http://schemas.microsoft.com/office/word/2010/wordprocessingInk" xmlns:wne="http://schemas.microsoft.com/office/word/2006/wordml" xmlns:wps="http://schemas.microsoft.com/office/word/2010/wordprocessingShape" mc:Ignorable="w14 wp14">
   <w:abstractNum w:abstractNumId="0">
     <w:nsid w:val="006008A1"/>
     <w:multiLevelType w:val="hybridMultilevel"/>
@@ -14358,7 +14561,7 @@
 </file>
 
 <file path=word/styles.xml><?xml version="1.0" encoding="utf-8"?>
-<w:styles xmlns:mc="http://schemas.openxmlformats.org/markup-compatibility/2006" xmlns:r="http://schemas.openxmlformats.org/officeDocument/2006/relationships" xmlns:w="http://schemas.openxmlformats.org/wordprocessingml/2006/main" xmlns:w14="http://schemas.microsoft.com/office/word/2010/wordml" xmlns:w15="http://schemas.microsoft.com/office/word/2012/wordml" mc:Ignorable="w14 w15">
+<w:styles xmlns:mc="http://schemas.openxmlformats.org/markup-compatibility/2006" xmlns:r="http://schemas.openxmlformats.org/officeDocument/2006/relationships" xmlns:w="http://schemas.openxmlformats.org/wordprocessingml/2006/main" xmlns:w14="http://schemas.microsoft.com/office/word/2010/wordml" mc:Ignorable="w14">
   <w:docDefaults>
     <w:rPrDefault>
       <w:rPr>
@@ -14374,378 +14577,144 @@
       </w:pPr>
     </w:pPrDefault>
   </w:docDefaults>
-  <w:latentStyles w:defLockedState="0" w:defUIPriority="99" w:defSemiHidden="0" w:defUnhideWhenUsed="0" w:defQFormat="0" w:count="371">
-    <w:lsdException w:name="Normal" w:uiPriority="0" w:qFormat="1"/>
-    <w:lsdException w:name="heading 1" w:uiPriority="9" w:qFormat="1"/>
-    <w:lsdException w:name="heading 2" w:semiHidden="1" w:uiPriority="9" w:unhideWhenUsed="1" w:qFormat="1"/>
-    <w:lsdException w:name="heading 3" w:semiHidden="1" w:uiPriority="9" w:unhideWhenUsed="1" w:qFormat="1"/>
-    <w:lsdException w:name="heading 4" w:semiHidden="1" w:uiPriority="9" w:unhideWhenUsed="1" w:qFormat="1"/>
-    <w:lsdException w:name="heading 5" w:semiHidden="1" w:uiPriority="9" w:unhideWhenUsed="1" w:qFormat="1"/>
-    <w:lsdException w:name="heading 6" w:semiHidden="1" w:uiPriority="9" w:unhideWhenUsed="1" w:qFormat="1"/>
-    <w:lsdException w:name="heading 7" w:semiHidden="1" w:uiPriority="9" w:unhideWhenUsed="1" w:qFormat="1"/>
-    <w:lsdException w:name="heading 8" w:semiHidden="1" w:uiPriority="9" w:unhideWhenUsed="1" w:qFormat="1"/>
-    <w:lsdException w:name="heading 9" w:semiHidden="1" w:uiPriority="9" w:unhideWhenUsed="1" w:qFormat="1"/>
-    <w:lsdException w:name="index 1" w:semiHidden="1" w:unhideWhenUsed="1"/>
-    <w:lsdException w:name="index 2" w:semiHidden="1" w:unhideWhenUsed="1"/>
-    <w:lsdException w:name="index 3" w:semiHidden="1" w:unhideWhenUsed="1"/>
-    <w:lsdException w:name="index 4" w:semiHidden="1" w:unhideWhenUsed="1"/>
-    <w:lsdException w:name="index 5" w:semiHidden="1" w:unhideWhenUsed="1"/>
-    <w:lsdException w:name="index 6" w:semiHidden="1" w:unhideWhenUsed="1"/>
-    <w:lsdException w:name="index 7" w:semiHidden="1" w:unhideWhenUsed="1"/>
-    <w:lsdException w:name="index 8" w:semiHidden="1" w:unhideWhenUsed="1"/>
-    <w:lsdException w:name="index 9" w:semiHidden="1" w:unhideWhenUsed="1"/>
-    <w:lsdException w:name="toc 1" w:semiHidden="1" w:uiPriority="39" w:unhideWhenUsed="1"/>
-    <w:lsdException w:name="toc 2" w:semiHidden="1" w:uiPriority="39" w:unhideWhenUsed="1"/>
-    <w:lsdException w:name="toc 3" w:semiHidden="1" w:uiPriority="39" w:unhideWhenUsed="1"/>
-    <w:lsdException w:name="toc 4" w:semiHidden="1" w:uiPriority="39" w:unhideWhenUsed="1"/>
-    <w:lsdException w:name="toc 5" w:semiHidden="1" w:uiPriority="39" w:unhideWhenUsed="1"/>
-    <w:lsdException w:name="toc 6" w:semiHidden="1" w:uiPriority="39" w:unhideWhenUsed="1"/>
-    <w:lsdException w:name="toc 7" w:semiHidden="1" w:uiPriority="39" w:unhideWhenUsed="1"/>
-    <w:lsdException w:name="toc 8" w:semiHidden="1" w:uiPriority="39" w:unhideWhenUsed="1"/>
-    <w:lsdException w:name="toc 9" w:semiHidden="1" w:uiPriority="39" w:unhideWhenUsed="1"/>
-    <w:lsdException w:name="Normal Indent" w:semiHidden="1" w:unhideWhenUsed="1"/>
-    <w:lsdException w:name="footnote text" w:semiHidden="1" w:unhideWhenUsed="1"/>
-    <w:lsdException w:name="annotation text" w:semiHidden="1" w:unhideWhenUsed="1"/>
-    <w:lsdException w:name="header" w:semiHidden="1" w:unhideWhenUsed="1"/>
-    <w:lsdException w:name="footer" w:semiHidden="1" w:unhideWhenUsed="1"/>
-    <w:lsdException w:name="index heading" w:semiHidden="1" w:unhideWhenUsed="1"/>
-    <w:lsdException w:name="caption" w:semiHidden="1" w:uiPriority="35" w:unhideWhenUsed="1" w:qFormat="1"/>
-    <w:lsdException w:name="table of figures" w:semiHidden="1" w:unhideWhenUsed="1"/>
-    <w:lsdException w:name="envelope address" w:semiHidden="1" w:unhideWhenUsed="1"/>
-    <w:lsdException w:name="envelope return" w:semiHidden="1" w:unhideWhenUsed="1"/>
-    <w:lsdException w:name="footnote reference" w:semiHidden="1" w:unhideWhenUsed="1"/>
-    <w:lsdException w:name="annotation reference" w:semiHidden="1" w:unhideWhenUsed="1"/>
-    <w:lsdException w:name="line number" w:semiHidden="1" w:unhideWhenUsed="1"/>
-    <w:lsdException w:name="page number" w:semiHidden="1" w:unhideWhenUsed="1"/>
-    <w:lsdException w:name="endnote reference" w:semiHidden="1" w:unhideWhenUsed="1"/>
-    <w:lsdException w:name="endnote text" w:semiHidden="1" w:unhideWhenUsed="1"/>
-    <w:lsdException w:name="table of authorities" w:semiHidden="1" w:unhideWhenUsed="1"/>
-    <w:lsdException w:name="macro" w:semiHidden="1" w:unhideWhenUsed="1"/>
-    <w:lsdException w:name="toa heading" w:semiHidden="1" w:unhideWhenUsed="1"/>
-    <w:lsdException w:name="List" w:semiHidden="1" w:unhideWhenUsed="1"/>
-    <w:lsdException w:name="List Bullet" w:semiHidden="1" w:unhideWhenUsed="1"/>
-    <w:lsdException w:name="List Number" w:semiHidden="1" w:unhideWhenUsed="1"/>
-    <w:lsdException w:name="List 2" w:semiHidden="1" w:unhideWhenUsed="1"/>
-    <w:lsdException w:name="List 3" w:semiHidden="1" w:unhideWhenUsed="1"/>
-    <w:lsdException w:name="List 4" w:semiHidden="1" w:unhideWhenUsed="1"/>
-    <w:lsdException w:name="List 5" w:semiHidden="1" w:unhideWhenUsed="1"/>
-    <w:lsdException w:name="List Bullet 2" w:semiHidden="1" w:unhideWhenUsed="1"/>
-    <w:lsdException w:name="List Bullet 3" w:semiHidden="1" w:unhideWhenUsed="1"/>
-    <w:lsdException w:name="List Bullet 4" w:semiHidden="1" w:unhideWhenUsed="1"/>
-    <w:lsdException w:name="List Bullet 5" w:semiHidden="1" w:unhideWhenUsed="1"/>
-    <w:lsdException w:name="List Number 2" w:semiHidden="1" w:unhideWhenUsed="1"/>
-    <w:lsdException w:name="List Number 3" w:semiHidden="1" w:unhideWhenUsed="1"/>
-    <w:lsdException w:name="List Number 4" w:semiHidden="1" w:unhideWhenUsed="1"/>
-    <w:lsdException w:name="List Number 5" w:semiHidden="1" w:unhideWhenUsed="1"/>
-    <w:lsdException w:name="Title" w:uiPriority="10" w:qFormat="1"/>
-    <w:lsdException w:name="Closing" w:semiHidden="1" w:unhideWhenUsed="1"/>
-    <w:lsdException w:name="Signature" w:semiHidden="1" w:unhideWhenUsed="1"/>
-    <w:lsdException w:name="Default Paragraph Font" w:semiHidden="1" w:uiPriority="1" w:unhideWhenUsed="1"/>
-    <w:lsdException w:name="Body Text" w:semiHidden="1" w:unhideWhenUsed="1"/>
-    <w:lsdException w:name="Body Text Indent" w:semiHidden="1" w:unhideWhenUsed="1"/>
-    <w:lsdException w:name="List Continue" w:semiHidden="1" w:unhideWhenUsed="1"/>
-    <w:lsdException w:name="List Continue 2" w:semiHidden="1" w:unhideWhenUsed="1"/>
-    <w:lsdException w:name="List Continue 3" w:semiHidden="1" w:unhideWhenUsed="1"/>
-    <w:lsdException w:name="List Continue 4" w:semiHidden="1" w:unhideWhenUsed="1"/>
-    <w:lsdException w:name="List Continue 5" w:semiHidden="1" w:unhideWhenUsed="1"/>
-    <w:lsdException w:name="Message Header" w:semiHidden="1" w:unhideWhenUsed="1"/>
-    <w:lsdException w:name="Subtitle" w:uiPriority="11" w:qFormat="1"/>
-    <w:lsdException w:name="Salutation" w:semiHidden="1" w:unhideWhenUsed="1"/>
-    <w:lsdException w:name="Date" w:semiHidden="1" w:unhideWhenUsed="1"/>
-    <w:lsdException w:name="Body Text First Indent" w:semiHidden="1" w:unhideWhenUsed="1"/>
-    <w:lsdException w:name="Body Text First Indent 2" w:semiHidden="1" w:unhideWhenUsed="1"/>
-    <w:lsdException w:name="Note Heading" w:semiHidden="1" w:unhideWhenUsed="1"/>
-    <w:lsdException w:name="Body Text 2" w:semiHidden="1" w:unhideWhenUsed="1"/>
-    <w:lsdException w:name="Body Text 3" w:semiHidden="1" w:unhideWhenUsed="1"/>
-    <w:lsdException w:name="Body Text Indent 2" w:semiHidden="1" w:unhideWhenUsed="1"/>
-    <w:lsdException w:name="Body Text Indent 3" w:semiHidden="1" w:unhideWhenUsed="1"/>
-    <w:lsdException w:name="Block Text" w:semiHidden="1" w:unhideWhenUsed="1"/>
-    <w:lsdException w:name="Hyperlink" w:semiHidden="1" w:unhideWhenUsed="1"/>
-    <w:lsdException w:name="FollowedHyperlink" w:semiHidden="1" w:unhideWhenUsed="1"/>
-    <w:lsdException w:name="Strong" w:uiPriority="22" w:qFormat="1"/>
-    <w:lsdException w:name="Emphasis" w:uiPriority="20" w:qFormat="1"/>
-    <w:lsdException w:name="Document Map" w:semiHidden="1" w:unhideWhenUsed="1"/>
-    <w:lsdException w:name="Plain Text" w:semiHidden="1" w:unhideWhenUsed="1"/>
-    <w:lsdException w:name="E-mail Signature" w:semiHidden="1" w:unhideWhenUsed="1"/>
-    <w:lsdException w:name="HTML Top of Form" w:semiHidden="1" w:unhideWhenUsed="1"/>
-    <w:lsdException w:name="HTML Bottom of Form" w:semiHidden="1" w:unhideWhenUsed="1"/>
-    <w:lsdException w:name="Normal (Web)" w:semiHidden="1" w:unhideWhenUsed="1"/>
-    <w:lsdException w:name="HTML Acronym" w:semiHidden="1" w:unhideWhenUsed="1"/>
-    <w:lsdException w:name="HTML Address" w:semiHidden="1" w:unhideWhenUsed="1"/>
-    <w:lsdException w:name="HTML Cite" w:semiHidden="1" w:unhideWhenUsed="1"/>
-    <w:lsdException w:name="HTML Code" w:semiHidden="1" w:unhideWhenUsed="1"/>
-    <w:lsdException w:name="HTML Definition" w:semiHidden="1" w:unhideWhenUsed="1"/>
-    <w:lsdException w:name="HTML Keyboard" w:semiHidden="1" w:unhideWhenUsed="1"/>
-    <w:lsdException w:name="HTML Preformatted" w:semiHidden="1" w:unhideWhenUsed="1"/>
-    <w:lsdException w:name="HTML Sample" w:semiHidden="1" w:unhideWhenUsed="1"/>
-    <w:lsdException w:name="HTML Typewriter" w:semiHidden="1" w:unhideWhenUsed="1"/>
-    <w:lsdException w:name="HTML Variable" w:semiHidden="1" w:unhideWhenUsed="1"/>
-    <w:lsdException w:name="Normal Table" w:semiHidden="1" w:unhideWhenUsed="1"/>
-    <w:lsdException w:name="annotation subject" w:semiHidden="1" w:unhideWhenUsed="1"/>
-    <w:lsdException w:name="No List" w:semiHidden="1" w:unhideWhenUsed="1"/>
-    <w:lsdException w:name="Outline List 1" w:semiHidden="1" w:unhideWhenUsed="1"/>
-    <w:lsdException w:name="Outline List 2" w:semiHidden="1" w:unhideWhenUsed="1"/>
-    <w:lsdException w:name="Outline List 3" w:semiHidden="1" w:unhideWhenUsed="1"/>
-    <w:lsdException w:name="Table Simple 1" w:semiHidden="1" w:unhideWhenUsed="1"/>
-    <w:lsdException w:name="Table Simple 2" w:semiHidden="1" w:unhideWhenUsed="1"/>
-    <w:lsdException w:name="Table Simple 3" w:semiHidden="1" w:unhideWhenUsed="1"/>
-    <w:lsdException w:name="Table Classic 1" w:semiHidden="1" w:unhideWhenUsed="1"/>
-    <w:lsdException w:name="Table Classic 2" w:semiHidden="1" w:unhideWhenUsed="1"/>
-    <w:lsdException w:name="Table Classic 3" w:semiHidden="1" w:unhideWhenUsed="1"/>
-    <w:lsdException w:name="Table Classic 4" w:semiHidden="1" w:unhideWhenUsed="1"/>
-    <w:lsdException w:name="Table Colorful 1" w:semiHidden="1" w:unhideWhenUsed="1"/>
-    <w:lsdException w:name="Table Colorful 2" w:semiHidden="1" w:unhideWhenUsed="1"/>
-    <w:lsdException w:name="Table Colorful 3" w:semiHidden="1" w:unhideWhenUsed="1"/>
-    <w:lsdException w:name="Table Columns 1" w:semiHidden="1" w:unhideWhenUsed="1"/>
-    <w:lsdException w:name="Table Columns 2" w:semiHidden="1" w:unhideWhenUsed="1"/>
-    <w:lsdException w:name="Table Columns 3" w:semiHidden="1" w:unhideWhenUsed="1"/>
-    <w:lsdException w:name="Table Columns 4" w:semiHidden="1" w:unhideWhenUsed="1"/>
-    <w:lsdException w:name="Table Columns 5" w:semiHidden="1" w:unhideWhenUsed="1"/>
-    <w:lsdException w:name="Table Grid 1" w:semiHidden="1" w:unhideWhenUsed="1"/>
-    <w:lsdException w:name="Table Grid 2" w:semiHidden="1" w:unhideWhenUsed="1"/>
-    <w:lsdException w:name="Table Grid 3" w:semiHidden="1" w:unhideWhenUsed="1"/>
-    <w:lsdException w:name="Table Grid 4" w:semiHidden="1" w:unhideWhenUsed="1"/>
-    <w:lsdException w:name="Table Grid 5" w:semiHidden="1" w:unhideWhenUsed="1"/>
-    <w:lsdException w:name="Table Grid 6" w:semiHidden="1" w:unhideWhenUsed="1"/>
-    <w:lsdException w:name="Table Grid 7" w:semiHidden="1" w:unhideWhenUsed="1"/>
-    <w:lsdException w:name="Table Grid 8" w:semiHidden="1" w:unhideWhenUsed="1"/>
-    <w:lsdException w:name="Table List 1" w:semiHidden="1" w:unhideWhenUsed="1"/>
-    <w:lsdException w:name="Table List 2" w:semiHidden="1" w:unhideWhenUsed="1"/>
-    <w:lsdException w:name="Table List 3" w:semiHidden="1" w:unhideWhenUsed="1"/>
-    <w:lsdException w:name="Table List 4" w:semiHidden="1" w:unhideWhenUsed="1"/>
-    <w:lsdException w:name="Table List 5" w:semiHidden="1" w:unhideWhenUsed="1"/>
-    <w:lsdException w:name="Table List 6" w:semiHidden="1" w:unhideWhenUsed="1"/>
-    <w:lsdException w:name="Table List 7" w:semiHidden="1" w:unhideWhenUsed="1"/>
-    <w:lsdException w:name="Table List 8" w:semiHidden="1" w:unhideWhenUsed="1"/>
-    <w:lsdException w:name="Table 3D effects 1" w:semiHidden="1" w:unhideWhenUsed="1"/>
-    <w:lsdException w:name="Table 3D effects 2" w:semiHidden="1" w:unhideWhenUsed="1"/>
-    <w:lsdException w:name="Table 3D effects 3" w:semiHidden="1" w:unhideWhenUsed="1"/>
-    <w:lsdException w:name="Table Contemporary" w:semiHidden="1" w:unhideWhenUsed="1"/>
-    <w:lsdException w:name="Table Elegant" w:semiHidden="1" w:unhideWhenUsed="1"/>
-    <w:lsdException w:name="Table Professional" w:semiHidden="1" w:unhideWhenUsed="1"/>
-    <w:lsdException w:name="Table Subtle 1" w:semiHidden="1" w:unhideWhenUsed="1"/>
-    <w:lsdException w:name="Table Subtle 2" w:semiHidden="1" w:unhideWhenUsed="1"/>
-    <w:lsdException w:name="Table Web 1" w:semiHidden="1" w:unhideWhenUsed="1"/>
-    <w:lsdException w:name="Table Web 2" w:semiHidden="1" w:unhideWhenUsed="1"/>
-    <w:lsdException w:name="Table Web 3" w:semiHidden="1" w:unhideWhenUsed="1"/>
-    <w:lsdException w:name="Balloon Text" w:semiHidden="1" w:unhideWhenUsed="1"/>
-    <w:lsdException w:name="Table Grid" w:uiPriority="39"/>
-    <w:lsdException w:name="Table Theme" w:semiHidden="1" w:unhideWhenUsed="1"/>
-    <w:lsdException w:name="Placeholder Text" w:semiHidden="1"/>
-    <w:lsdException w:name="No Spacing" w:uiPriority="1" w:qFormat="1"/>
-    <w:lsdException w:name="Light Shading" w:uiPriority="60"/>
-    <w:lsdException w:name="Light List" w:uiPriority="61"/>
-    <w:lsdException w:name="Light Grid" w:uiPriority="62"/>
-    <w:lsdException w:name="Medium Shading 1" w:uiPriority="63"/>
-    <w:lsdException w:name="Medium Shading 2" w:uiPriority="64"/>
-    <w:lsdException w:name="Medium List 1" w:uiPriority="65"/>
-    <w:lsdException w:name="Medium List 2" w:uiPriority="66"/>
-    <w:lsdException w:name="Medium Grid 1" w:uiPriority="67"/>
-    <w:lsdException w:name="Medium Grid 2" w:uiPriority="68"/>
-    <w:lsdException w:name="Medium Grid 3" w:uiPriority="69"/>
-    <w:lsdException w:name="Dark List" w:uiPriority="70"/>
-    <w:lsdException w:name="Colorful Shading" w:uiPriority="71"/>
-    <w:lsdException w:name="Colorful List" w:uiPriority="72"/>
-    <w:lsdException w:name="Colorful Grid" w:uiPriority="73"/>
-    <w:lsdException w:name="Light Shading Accent 1" w:uiPriority="60"/>
-    <w:lsdException w:name="Light List Accent 1" w:uiPriority="61"/>
-    <w:lsdException w:name="Light Grid Accent 1" w:uiPriority="62"/>
-    <w:lsdException w:name="Medium Shading 1 Accent 1" w:uiPriority="63"/>
-    <w:lsdException w:name="Medium Shading 2 Accent 1" w:uiPriority="64"/>
-    <w:lsdException w:name="Medium List 1 Accent 1" w:uiPriority="65"/>
-    <w:lsdException w:name="Revision" w:semiHidden="1"/>
-    <w:lsdException w:name="List Paragraph" w:uiPriority="34" w:qFormat="1"/>
-    <w:lsdException w:name="Quote" w:uiPriority="29" w:qFormat="1"/>
-    <w:lsdException w:name="Intense Quote" w:uiPriority="30" w:qFormat="1"/>
-    <w:lsdException w:name="Medium List 2 Accent 1" w:uiPriority="66"/>
-    <w:lsdException w:name="Medium Grid 1 Accent 1" w:uiPriority="67"/>
-    <w:lsdException w:name="Medium Grid 2 Accent 1" w:uiPriority="68"/>
-    <w:lsdException w:name="Medium Grid 3 Accent 1" w:uiPriority="69"/>
-    <w:lsdException w:name="Dark List Accent 1" w:uiPriority="70"/>
-    <w:lsdException w:name="Colorful Shading Accent 1" w:uiPriority="71"/>
-    <w:lsdException w:name="Colorful List Accent 1" w:uiPriority="72"/>
-    <w:lsdException w:name="Colorful Grid Accent 1" w:uiPriority="73"/>
-    <w:lsdException w:name="Light Shading Accent 2" w:uiPriority="60"/>
-    <w:lsdException w:name="Light List Accent 2" w:uiPriority="61"/>
-    <w:lsdException w:name="Light Grid Accent 2" w:uiPriority="62"/>
-    <w:lsdException w:name="Medium Shading 1 Accent 2" w:uiPriority="63"/>
-    <w:lsdException w:name="Medium Shading 2 Accent 2" w:uiPriority="64"/>
-    <w:lsdException w:name="Medium List 1 Accent 2" w:uiPriority="65"/>
-    <w:lsdException w:name="Medium List 2 Accent 2" w:uiPriority="66"/>
-    <w:lsdException w:name="Medium Grid 1 Accent 2" w:uiPriority="67"/>
-    <w:lsdException w:name="Medium Grid 2 Accent 2" w:uiPriority="68"/>
-    <w:lsdException w:name="Medium Grid 3 Accent 2" w:uiPriority="69"/>
-    <w:lsdException w:name="Dark List Accent 2" w:uiPriority="70"/>
-    <w:lsdException w:name="Colorful Shading Accent 2" w:uiPriority="71"/>
-    <w:lsdException w:name="Colorful List Accent 2" w:uiPriority="72"/>
-    <w:lsdException w:name="Colorful Grid Accent 2" w:uiPriority="73"/>
-    <w:lsdException w:name="Light Shading Accent 3" w:uiPriority="60"/>
-    <w:lsdException w:name="Light List Accent 3" w:uiPriority="43"/>
-    <w:lsdException w:name="Light Grid Accent 3" w:uiPriority="62"/>
-    <w:lsdException w:name="Medium Shading 1 Accent 3" w:uiPriority="63"/>
-    <w:lsdException w:name="Medium Shading 2 Accent 3" w:uiPriority="64"/>
-    <w:lsdException w:name="Medium List 1 Accent 3" w:uiPriority="65"/>
-    <w:lsdException w:name="Medium List 2 Accent 3" w:uiPriority="66"/>
-    <w:lsdException w:name="Medium Grid 1 Accent 3" w:uiPriority="67"/>
-    <w:lsdException w:name="Medium Grid 2 Accent 3" w:uiPriority="68"/>
-    <w:lsdException w:name="Medium Grid 3 Accent 3" w:uiPriority="69"/>
-    <w:lsdException w:name="Dark List Accent 3" w:uiPriority="70"/>
-    <w:lsdException w:name="Colorful Shading Accent 3" w:uiPriority="71"/>
-    <w:lsdException w:name="Colorful List Accent 3" w:uiPriority="72"/>
-    <w:lsdException w:name="Colorful Grid Accent 3" w:uiPriority="73"/>
-    <w:lsdException w:name="Light Shading Accent 4" w:uiPriority="60"/>
-    <w:lsdException w:name="Light List Accent 4" w:uiPriority="61"/>
-    <w:lsdException w:name="Light Grid Accent 4" w:uiPriority="62"/>
-    <w:lsdException w:name="Medium Shading 1 Accent 4" w:uiPriority="63"/>
-    <w:lsdException w:name="Medium Shading 2 Accent 4" w:uiPriority="64"/>
-    <w:lsdException w:name="Medium List 1 Accent 4" w:uiPriority="65"/>
-    <w:lsdException w:name="Medium List 2 Accent 4" w:uiPriority="66"/>
-    <w:lsdException w:name="Medium Grid 1 Accent 4" w:uiPriority="67"/>
-    <w:lsdException w:name="Medium Grid 2 Accent 4" w:uiPriority="68"/>
-    <w:lsdException w:name="Medium Grid 3 Accent 4" w:uiPriority="69"/>
-    <w:lsdException w:name="Dark List Accent 4" w:uiPriority="70"/>
-    <w:lsdException w:name="Colorful Shading Accent 4" w:uiPriority="71"/>
-    <w:lsdException w:name="Colorful List Accent 4" w:uiPriority="72"/>
-    <w:lsdException w:name="Colorful Grid Accent 4" w:uiPriority="73"/>
-    <w:lsdException w:name="Light Shading Accent 5" w:uiPriority="60"/>
-    <w:lsdException w:name="Light List Accent 5" w:uiPriority="61"/>
-    <w:lsdException w:name="Light Grid Accent 5" w:uiPriority="62"/>
-    <w:lsdException w:name="Medium Shading 1 Accent 5" w:uiPriority="63"/>
-    <w:lsdException w:name="Medium Shading 2 Accent 5" w:uiPriority="64"/>
-    <w:lsdException w:name="Medium List 1 Accent 5" w:uiPriority="65"/>
-    <w:lsdException w:name="Medium List 2 Accent 5" w:uiPriority="66"/>
-    <w:lsdException w:name="Medium Grid 1 Accent 5" w:uiPriority="67"/>
-    <w:lsdException w:name="Medium Grid 2 Accent 5" w:uiPriority="68"/>
-    <w:lsdException w:name="Medium Grid 3 Accent 5" w:uiPriority="69"/>
-    <w:lsdException w:name="Dark List Accent 5" w:uiPriority="70"/>
-    <w:lsdException w:name="Colorful Shading Accent 5" w:uiPriority="71"/>
-    <w:lsdException w:name="Colorful List Accent 5" w:uiPriority="72"/>
-    <w:lsdException w:name="Colorful Grid Accent 5" w:uiPriority="73"/>
-    <w:lsdException w:name="Light Shading Accent 6" w:uiPriority="60"/>
-    <w:lsdException w:name="Light List Accent 6" w:uiPriority="61"/>
-    <w:lsdException w:name="Light Grid Accent 6" w:uiPriority="62"/>
-    <w:lsdException w:name="Medium Shading 1 Accent 6" w:uiPriority="63"/>
-    <w:lsdException w:name="Medium Shading 2 Accent 6" w:uiPriority="64"/>
-    <w:lsdException w:name="Medium List 1 Accent 6" w:uiPriority="65"/>
-    <w:lsdException w:name="Medium List 2 Accent 6" w:uiPriority="66"/>
-    <w:lsdException w:name="Medium Grid 1 Accent 6" w:uiPriority="67"/>
-    <w:lsdException w:name="Medium Grid 2 Accent 6" w:uiPriority="68"/>
-    <w:lsdException w:name="Medium Grid 3 Accent 6" w:uiPriority="69"/>
-    <w:lsdException w:name="Dark List Accent 6" w:uiPriority="70"/>
-    <w:lsdException w:name="Colorful Shading Accent 6" w:uiPriority="71"/>
-    <w:lsdException w:name="Colorful List Accent 6" w:uiPriority="72"/>
-    <w:lsdException w:name="Colorful Grid Accent 6" w:uiPriority="73"/>
-    <w:lsdException w:name="Subtle Emphasis" w:uiPriority="19" w:qFormat="1"/>
-    <w:lsdException w:name="Intense Emphasis" w:uiPriority="21" w:qFormat="1"/>
-    <w:lsdException w:name="Subtle Reference" w:uiPriority="31" w:qFormat="1"/>
-    <w:lsdException w:name="Intense Reference" w:uiPriority="32" w:qFormat="1"/>
-    <w:lsdException w:name="Book Title" w:uiPriority="33" w:qFormat="1"/>
-    <w:lsdException w:name="Bibliography" w:semiHidden="1" w:uiPriority="37" w:unhideWhenUsed="1"/>
-    <w:lsdException w:name="TOC Heading" w:semiHidden="1" w:uiPriority="39" w:unhideWhenUsed="1" w:qFormat="1"/>
-    <w:lsdException w:name="Plain Table 1" w:uiPriority="41"/>
-    <w:lsdException w:name="Plain Table 2" w:uiPriority="42"/>
-    <w:lsdException w:name="Plain Table 3" w:uiPriority="43"/>
-    <w:lsdException w:name="Plain Table 4" w:uiPriority="44"/>
-    <w:lsdException w:name="Plain Table 5" w:uiPriority="45"/>
-    <w:lsdException w:name="Grid Table Light" w:uiPriority="40"/>
-    <w:lsdException w:name="Grid Table 1 Light" w:uiPriority="46"/>
-    <w:lsdException w:name="Grid Table 2" w:uiPriority="47"/>
-    <w:lsdException w:name="Grid Table 3" w:uiPriority="48"/>
-    <w:lsdException w:name="Grid Table 4" w:uiPriority="49"/>
-    <w:lsdException w:name="Grid Table 5 Dark" w:uiPriority="50"/>
-    <w:lsdException w:name="Grid Table 6 Colorful" w:uiPriority="51"/>
-    <w:lsdException w:name="Grid Table 7 Colorful" w:uiPriority="52"/>
-    <w:lsdException w:name="Grid Table 1 Light Accent 1" w:uiPriority="46"/>
-    <w:lsdException w:name="Grid Table 2 Accent 1" w:uiPriority="47"/>
-    <w:lsdException w:name="Grid Table 3 Accent 1" w:uiPriority="48"/>
-    <w:lsdException w:name="Grid Table 4 Accent 1" w:uiPriority="49"/>
-    <w:lsdException w:name="Grid Table 5 Dark Accent 1" w:uiPriority="50"/>
-    <w:lsdException w:name="Grid Table 6 Colorful Accent 1" w:uiPriority="51"/>
-    <w:lsdException w:name="Grid Table 7 Colorful Accent 1" w:uiPriority="52"/>
-    <w:lsdException w:name="Grid Table 1 Light Accent 2" w:uiPriority="46"/>
-    <w:lsdException w:name="Grid Table 2 Accent 2" w:uiPriority="47"/>
-    <w:lsdException w:name="Grid Table 3 Accent 2" w:uiPriority="48"/>
-    <w:lsdException w:name="Grid Table 4 Accent 2" w:uiPriority="49"/>
-    <w:lsdException w:name="Grid Table 5 Dark Accent 2" w:uiPriority="50"/>
-    <w:lsdException w:name="Grid Table 6 Colorful Accent 2" w:uiPriority="51"/>
-    <w:lsdException w:name="Grid Table 7 Colorful Accent 2" w:uiPriority="52"/>
-    <w:lsdException w:name="Grid Table 1 Light Accent 3" w:uiPriority="46"/>
-    <w:lsdException w:name="Grid Table 2 Accent 3" w:uiPriority="47"/>
-    <w:lsdException w:name="Grid Table 3 Accent 3" w:uiPriority="48"/>
-    <w:lsdException w:name="Grid Table 4 Accent 3" w:uiPriority="49"/>
-    <w:lsdException w:name="Grid Table 5 Dark Accent 3" w:uiPriority="50"/>
-    <w:lsdException w:name="Grid Table 6 Colorful Accent 3" w:uiPriority="51"/>
-    <w:lsdException w:name="Grid Table 7 Colorful Accent 3" w:uiPriority="52"/>
-    <w:lsdException w:name="Grid Table 1 Light Accent 4" w:uiPriority="46"/>
-    <w:lsdException w:name="Grid Table 2 Accent 4" w:uiPriority="47"/>
-    <w:lsdException w:name="Grid Table 3 Accent 4" w:uiPriority="48"/>
-    <w:lsdException w:name="Grid Table 4 Accent 4" w:uiPriority="49"/>
-    <w:lsdException w:name="Grid Table 5 Dark Accent 4" w:uiPriority="50"/>
-    <w:lsdException w:name="Grid Table 6 Colorful Accent 4" w:uiPriority="51"/>
-    <w:lsdException w:name="Grid Table 7 Colorful Accent 4" w:uiPriority="52"/>
-    <w:lsdException w:name="Grid Table 1 Light Accent 5" w:uiPriority="46"/>
-    <w:lsdException w:name="Grid Table 2 Accent 5" w:uiPriority="47"/>
-    <w:lsdException w:name="Grid Table 3 Accent 5" w:uiPriority="48"/>
-    <w:lsdException w:name="Grid Table 4 Accent 5" w:uiPriority="49"/>
-    <w:lsdException w:name="Grid Table 5 Dark Accent 5" w:uiPriority="50"/>
-    <w:lsdException w:name="Grid Table 6 Colorful Accent 5" w:uiPriority="51"/>
-    <w:lsdException w:name="Grid Table 7 Colorful Accent 5" w:uiPriority="52"/>
-    <w:lsdException w:name="Grid Table 1 Light Accent 6" w:uiPriority="46"/>
-    <w:lsdException w:name="Grid Table 2 Accent 6" w:uiPriority="47"/>
-    <w:lsdException w:name="Grid Table 3 Accent 6" w:uiPriority="48"/>
-    <w:lsdException w:name="Grid Table 4 Accent 6" w:uiPriority="49"/>
-    <w:lsdException w:name="Grid Table 5 Dark Accent 6" w:uiPriority="50"/>
-    <w:lsdException w:name="Grid Table 6 Colorful Accent 6" w:uiPriority="51"/>
-    <w:lsdException w:name="Grid Table 7 Colorful Accent 6" w:uiPriority="52"/>
-    <w:lsdException w:name="List Table 1 Light" w:uiPriority="46"/>
-    <w:lsdException w:name="List Table 2" w:uiPriority="47"/>
-    <w:lsdException w:name="List Table 3" w:uiPriority="48"/>
-    <w:lsdException w:name="List Table 4" w:uiPriority="49"/>
-    <w:lsdException w:name="List Table 5 Dark" w:uiPriority="50"/>
-    <w:lsdException w:name="List Table 6 Colorful" w:uiPriority="51"/>
-    <w:lsdException w:name="List Table 7 Colorful" w:uiPriority="52"/>
-    <w:lsdException w:name="List Table 1 Light Accent 1" w:uiPriority="46"/>
-    <w:lsdException w:name="List Table 2 Accent 1" w:uiPriority="47"/>
-    <w:lsdException w:name="List Table 3 Accent 1" w:uiPriority="48"/>
-    <w:lsdException w:name="List Table 4 Accent 1" w:uiPriority="49"/>
-    <w:lsdException w:name="List Table 5 Dark Accent 1" w:uiPriority="50"/>
-    <w:lsdException w:name="List Table 6 Colorful Accent 1" w:uiPriority="51"/>
-    <w:lsdException w:name="List Table 7 Colorful Accent 1" w:uiPriority="52"/>
-    <w:lsdException w:name="List Table 1 Light Accent 2" w:uiPriority="46"/>
-    <w:lsdException w:name="List Table 2 Accent 2" w:uiPriority="47"/>
-    <w:lsdException w:name="List Table 3 Accent 2" w:uiPriority="48"/>
-    <w:lsdException w:name="List Table 4 Accent 2" w:uiPriority="49"/>
-    <w:lsdException w:name="List Table 5 Dark Accent 2" w:uiPriority="50"/>
-    <w:lsdException w:name="List Table 6 Colorful Accent 2" w:uiPriority="51"/>
-    <w:lsdException w:name="List Table 7 Colorful Accent 2" w:uiPriority="52"/>
-    <w:lsdException w:name="List Table 1 Light Accent 3" w:uiPriority="46"/>
-    <w:lsdException w:name="List Table 2 Accent 3" w:uiPriority="47"/>
-    <w:lsdException w:name="List Table 3 Accent 3" w:uiPriority="48"/>
-    <w:lsdException w:name="List Table 4 Accent 3" w:uiPriority="49"/>
-    <w:lsdException w:name="List Table 5 Dark Accent 3" w:uiPriority="50"/>
-    <w:lsdException w:name="List Table 6 Colorful Accent 3" w:uiPriority="51"/>
-    <w:lsdException w:name="List Table 7 Colorful Accent 3" w:uiPriority="52"/>
-    <w:lsdException w:name="List Table 1 Light Accent 4" w:uiPriority="46"/>
-    <w:lsdException w:name="List Table 2 Accent 4" w:uiPriority="47"/>
-    <w:lsdException w:name="List Table 3 Accent 4" w:uiPriority="48"/>
-    <w:lsdException w:name="List Table 4 Accent 4" w:uiPriority="49"/>
-    <w:lsdException w:name="List Table 5 Dark Accent 4" w:uiPriority="50"/>
-    <w:lsdException w:name="List Table 6 Colorful Accent 4" w:uiPriority="51"/>
-    <w:lsdException w:name="List Table 7 Colorful Accent 4" w:uiPriority="52"/>
-    <w:lsdException w:name="List Table 1 Light Accent 5" w:uiPriority="46"/>
-    <w:lsdException w:name="List Table 2 Accent 5" w:uiPriority="47"/>
-    <w:lsdException w:name="List Table 3 Accent 5" w:uiPriority="48"/>
-    <w:lsdException w:name="List Table 4 Accent 5" w:uiPriority="49"/>
-    <w:lsdException w:name="List Table 5 Dark Accent 5" w:uiPriority="50"/>
-    <w:lsdException w:name="List Table 6 Colorful Accent 5" w:uiPriority="51"/>
-    <w:lsdException w:name="List Table 7 Colorful Accent 5" w:uiPriority="52"/>
-    <w:lsdException w:name="List Table 1 Light Accent 6" w:uiPriority="46"/>
-    <w:lsdException w:name="List Table 2 Accent 6" w:uiPriority="47"/>
-    <w:lsdException w:name="List Table 3 Accent 6" w:uiPriority="48"/>
-    <w:lsdException w:name="List Table 4 Accent 6" w:uiPriority="49"/>
-    <w:lsdException w:name="List Table 5 Dark Accent 6" w:uiPriority="50"/>
-    <w:lsdException w:name="List Table 6 Colorful Accent 6" w:uiPriority="51"/>
-    <w:lsdException w:name="List Table 7 Colorful Accent 6" w:uiPriority="52"/>
+  <w:latentStyles w:defLockedState="0" w:defUIPriority="99" w:defSemiHidden="1" w:defUnhideWhenUsed="1" w:defQFormat="0" w:count="267">
+    <w:lsdException w:name="Normal" w:semiHidden="0" w:uiPriority="0" w:unhideWhenUsed="0" w:qFormat="1"/>
+    <w:lsdException w:name="heading 1" w:semiHidden="0" w:uiPriority="9" w:unhideWhenUsed="0" w:qFormat="1"/>
+    <w:lsdException w:name="heading 2" w:uiPriority="9" w:qFormat="1"/>
+    <w:lsdException w:name="heading 3" w:uiPriority="9" w:qFormat="1"/>
+    <w:lsdException w:name="heading 4" w:uiPriority="9" w:qFormat="1"/>
+    <w:lsdException w:name="heading 5" w:uiPriority="9" w:qFormat="1"/>
+    <w:lsdException w:name="heading 6" w:uiPriority="9" w:qFormat="1"/>
+    <w:lsdException w:name="heading 7" w:uiPriority="9" w:qFormat="1"/>
+    <w:lsdException w:name="heading 8" w:uiPriority="9" w:qFormat="1"/>
+    <w:lsdException w:name="heading 9" w:uiPriority="9" w:qFormat="1"/>
+    <w:lsdException w:name="toc 1" w:uiPriority="39"/>
+    <w:lsdException w:name="toc 2" w:uiPriority="39"/>
+    <w:lsdException w:name="toc 3" w:uiPriority="39"/>
+    <w:lsdException w:name="toc 4" w:uiPriority="39"/>
+    <w:lsdException w:name="toc 5" w:uiPriority="39"/>
+    <w:lsdException w:name="toc 6" w:uiPriority="39"/>
+    <w:lsdException w:name="toc 7" w:uiPriority="39"/>
+    <w:lsdException w:name="toc 8" w:uiPriority="39"/>
+    <w:lsdException w:name="toc 9" w:uiPriority="39"/>
+    <w:lsdException w:name="caption" w:uiPriority="35" w:qFormat="1"/>
+    <w:lsdException w:name="Title" w:semiHidden="0" w:uiPriority="10" w:unhideWhenUsed="0" w:qFormat="1"/>
+    <w:lsdException w:name="Default Paragraph Font" w:uiPriority="1"/>
+    <w:lsdException w:name="Subtitle" w:semiHidden="0" w:uiPriority="11" w:unhideWhenUsed="0" w:qFormat="1"/>
+    <w:lsdException w:name="Strong" w:semiHidden="0" w:uiPriority="22" w:unhideWhenUsed="0" w:qFormat="1"/>
+    <w:lsdException w:name="Emphasis" w:semiHidden="0" w:uiPriority="20" w:unhideWhenUsed="0" w:qFormat="1"/>
+    <w:lsdException w:name="Table Grid" w:semiHidden="0" w:uiPriority="39" w:unhideWhenUsed="0"/>
+    <w:lsdException w:name="Placeholder Text" w:unhideWhenUsed="0"/>
+    <w:lsdException w:name="No Spacing" w:semiHidden="0" w:uiPriority="1" w:unhideWhenUsed="0" w:qFormat="1"/>
+    <w:lsdException w:name="Light Shading" w:semiHidden="0" w:uiPriority="60" w:unhideWhenUsed="0"/>
+    <w:lsdException w:name="Light List" w:semiHidden="0" w:uiPriority="61" w:unhideWhenUsed="0"/>
+    <w:lsdException w:name="Light Grid" w:semiHidden="0" w:uiPriority="62" w:unhideWhenUsed="0"/>
+    <w:lsdException w:name="Medium Shading 1" w:semiHidden="0" w:uiPriority="63" w:unhideWhenUsed="0"/>
+    <w:lsdException w:name="Medium Shading 2" w:semiHidden="0" w:uiPriority="64" w:unhideWhenUsed="0"/>
+    <w:lsdException w:name="Medium List 1" w:semiHidden="0" w:uiPriority="65" w:unhideWhenUsed="0"/>
+    <w:lsdException w:name="Medium List 2" w:semiHidden="0" w:uiPriority="66" w:unhideWhenUsed="0"/>
+    <w:lsdException w:name="Medium Grid 1" w:semiHidden="0" w:uiPriority="67" w:unhideWhenUsed="0"/>
+    <w:lsdException w:name="Medium Grid 2" w:semiHidden="0" w:uiPriority="68" w:unhideWhenUsed="0"/>
+    <w:lsdException w:name="Medium Grid 3" w:semiHidden="0" w:uiPriority="69" w:unhideWhenUsed="0"/>
+    <w:lsdException w:name="Dark List" w:semiHidden="0" w:uiPriority="70" w:unhideWhenUsed="0"/>
+    <w:lsdException w:name="Colorful Shading" w:semiHidden="0" w:uiPriority="71" w:unhideWhenUsed="0"/>
+    <w:lsdException w:name="Colorful List" w:semiHidden="0" w:uiPriority="72" w:unhideWhenUsed="0"/>
+    <w:lsdException w:name="Colorful Grid" w:semiHidden="0" w:uiPriority="73" w:unhideWhenUsed="0"/>
+    <w:lsdException w:name="Light Shading Accent 1" w:semiHidden="0" w:uiPriority="60" w:unhideWhenUsed="0"/>
+    <w:lsdException w:name="Light List Accent 1" w:semiHidden="0" w:uiPriority="61" w:unhideWhenUsed="0"/>
+    <w:lsdException w:name="Light Grid Accent 1" w:semiHidden="0" w:uiPriority="62" w:unhideWhenUsed="0"/>
+    <w:lsdException w:name="Medium Shading 1 Accent 1" w:semiHidden="0" w:uiPriority="63" w:unhideWhenUsed="0"/>
+    <w:lsdException w:name="Medium Shading 2 Accent 1" w:semiHidden="0" w:uiPriority="64" w:unhideWhenUsed="0"/>
+    <w:lsdException w:name="Medium List 1 Accent 1" w:semiHidden="0" w:uiPriority="65" w:unhideWhenUsed="0"/>
+    <w:lsdException w:name="Revision" w:unhideWhenUsed="0"/>
+    <w:lsdException w:name="List Paragraph" w:semiHidden="0" w:uiPriority="34" w:unhideWhenUsed="0" w:qFormat="1"/>
+    <w:lsdException w:name="Quote" w:semiHidden="0" w:uiPriority="29" w:unhideWhenUsed="0" w:qFormat="1"/>
+    <w:lsdException w:name="Intense Quote" w:semiHidden="0" w:uiPriority="30" w:unhideWhenUsed="0" w:qFormat="1"/>
+    <w:lsdException w:name="Medium List 2 Accent 1" w:semiHidden="0" w:uiPriority="66" w:unhideWhenUsed="0"/>
+    <w:lsdException w:name="Medium Grid 1 Accent 1" w:semiHidden="0" w:uiPriority="67" w:unhideWhenUsed="0"/>
+    <w:lsdException w:name="Medium Grid 2 Accent 1" w:semiHidden="0" w:uiPriority="68" w:unhideWhenUsed="0"/>
+    <w:lsdException w:name="Medium Grid 3 Accent 1" w:semiHidden="0" w:uiPriority="69" w:unhideWhenUsed="0"/>
+    <w:lsdException w:name="Dark List Accent 1" w:semiHidden="0" w:uiPriority="70" w:unhideWhenUsed="0"/>
+    <w:lsdException w:name="Colorful Shading Accent 1" w:semiHidden="0" w:uiPriority="71" w:unhideWhenUsed="0"/>
+    <w:lsdException w:name="Colorful List Accent 1" w:semiHidden="0" w:uiPriority="72" w:unhideWhenUsed="0"/>
+    <w:lsdException w:name="Colorful Grid Accent 1" w:semiHidden="0" w:uiPriority="73" w:unhideWhenUsed="0"/>
+    <w:lsdException w:name="Light Shading Accent 2" w:semiHidden="0" w:uiPriority="60" w:unhideWhenUsed="0"/>
+    <w:lsdException w:name="Light List Accent 2" w:semiHidden="0" w:uiPriority="61" w:unhideWhenUsed="0"/>
+    <w:lsdException w:name="Light Grid Accent 2" w:semiHidden="0" w:uiPriority="62" w:unhideWhenUsed="0"/>
+    <w:lsdException w:name="Medium Shading 1 Accent 2" w:semiHidden="0" w:uiPriority="63" w:unhideWhenUsed="0"/>
+    <w:lsdException w:name="Medium Shading 2 Accent 2" w:semiHidden="0" w:uiPriority="64" w:unhideWhenUsed="0"/>
+    <w:lsdException w:name="Medium List 1 Accent 2" w:semiHidden="0" w:uiPriority="65" w:unhideWhenUsed="0"/>
+    <w:lsdException w:name="Medium List 2 Accent 2" w:semiHidden="0" w:uiPriority="66" w:unhideWhenUsed="0"/>
+    <w:lsdException w:name="Medium Grid 1 Accent 2" w:semiHidden="0" w:uiPriority="67" w:unhideWhenUsed="0"/>
+    <w:lsdException w:name="Medium Grid 2 Accent 2" w:semiHidden="0" w:uiPriority="68" w:unhideWhenUsed="0"/>
+    <w:lsdException w:name="Medium Grid 3 Accent 2" w:semiHidden="0" w:uiPriority="69" w:unhideWhenUsed="0"/>
+    <w:lsdException w:name="Dark List Accent 2" w:semiHidden="0" w:uiPriority="70" w:unhideWhenUsed="0"/>
+    <w:lsdException w:name="Colorful Shading Accent 2" w:semiHidden="0" w:uiPriority="71" w:unhideWhenUsed="0"/>
+    <w:lsdException w:name="Colorful List Accent 2" w:semiHidden="0" w:uiPriority="72" w:unhideWhenUsed="0"/>
+    <w:lsdException w:name="Colorful Grid Accent 2" w:semiHidden="0" w:uiPriority="73" w:unhideWhenUsed="0"/>
+    <w:lsdException w:name="Light Shading Accent 3" w:semiHidden="0" w:uiPriority="60" w:unhideWhenUsed="0"/>
+    <w:lsdException w:name="Light List Accent 3" w:semiHidden="0" w:uiPriority="43" w:unhideWhenUsed="0"/>
+    <w:lsdException w:name="Light Grid Accent 3" w:semiHidden="0" w:uiPriority="62" w:unhideWhenUsed="0"/>
+    <w:lsdException w:name="Medium Shading 1 Accent 3" w:semiHidden="0" w:uiPriority="63" w:unhideWhenUsed="0"/>
+    <w:lsdException w:name="Medium Shading 2 Accent 3" w:semiHidden="0" w:uiPriority="64" w:unhideWhenUsed="0"/>
+    <w:lsdException w:name="Medium List 1 Accent 3" w:semiHidden="0" w:uiPriority="65" w:unhideWhenUsed="0"/>
+    <w:lsdException w:name="Medium List 2 Accent 3" w:semiHidden="0" w:uiPriority="66" w:unhideWhenUsed="0"/>
+    <w:lsdException w:name="Medium Grid 1 Accent 3" w:semiHidden="0" w:uiPriority="67" w:unhideWhenUsed="0"/>
+    <w:lsdException w:name="Medium Grid 2 Accent 3" w:semiHidden="0" w:uiPriority="68" w:unhideWhenUsed="0"/>
+    <w:lsdException w:name="Medium Grid 3 Accent 3" w:semiHidden="0" w:uiPriority="69" w:unhideWhenUsed="0"/>
+    <w:lsdException w:name="Dark List Accent 3" w:semiHidden="0" w:uiPriority="70" w:unhideWhenUsed="0"/>
+    <w:lsdException w:name="Colorful Shading Accent 3" w:semiHidden="0" w:uiPriority="71" w:unhideWhenUsed="0"/>
+    <w:lsdException w:name="Colorful List Accent 3" w:semiHidden="0" w:uiPriority="72" w:unhideWhenUsed="0"/>
+    <w:lsdException w:name="Colorful Grid Accent 3" w:semiHidden="0" w:uiPriority="73" w:unhideWhenUsed="0"/>
+    <w:lsdException w:name="Light Shading Accent 4" w:semiHidden="0" w:uiPriority="60" w:unhideWhenUsed="0"/>
+    <w:lsdException w:name="Light List Accent 4" w:semiHidden="0" w:uiPriority="61" w:unhideWhenUsed="0"/>
+    <w:lsdException w:name="Light Grid Accent 4" w:semiHidden="0" w:uiPriority="62" w:unhideWhenUsed="0"/>
+    <w:lsdException w:name="Medium Shading 1 Accent 4" w:semiHidden="0" w:uiPriority="63" w:unhideWhenUsed="0"/>
+    <w:lsdException w:name="Medium Shading 2 Accent 4" w:semiHidden="0" w:uiPriority="64" w:unhideWhenUsed="0"/>
+    <w:lsdException w:name="Medium List 1 Accent 4" w:semiHidden="0" w:uiPriority="65" w:unhideWhenUsed="0"/>
+    <w:lsdException w:name="Medium List 2 Accent 4" w:semiHidden="0" w:uiPriority="66" w:unhideWhenUsed="0"/>
+    <w:lsdException w:name="Medium Grid 1 Accent 4" w:semiHidden="0" w:uiPriority="67" w:unhideWhenUsed="0"/>
+    <w:lsdException w:name="Medium Grid 2 Accent 4" w:semiHidden="0" w:uiPriority="68" w:unhideWhenUsed="0"/>
+    <w:lsdException w:name="Medium Grid 3 Accent 4" w:semiHidden="0" w:uiPriority="69" w:unhideWhenUsed="0"/>
+    <w:lsdException w:name="Dark List Accent 4" w:semiHidden="0" w:uiPriority="70" w:unhideWhenUsed="0"/>
+    <w:lsdException w:name="Colorful Shading Accent 4" w:semiHidden="0" w:uiPriority="71" w:unhideWhenUsed="0"/>
+    <w:lsdException w:name="Colorful List Accent 4" w:semiHidden="0" w:uiPriority="72" w:unhideWhenUsed="0"/>
+    <w:lsdException w:name="Colorful Grid Accent 4" w:semiHidden="0" w:uiPriority="73" w:unhideWhenUsed="0"/>
+    <w:lsdException w:name="Light Shading Accent 5" w:semiHidden="0" w:uiPriority="60" w:unhideWhenUsed="0"/>
+    <w:lsdException w:name="Light List Accent 5" w:semiHidden="0" w:uiPriority="61" w:unhideWhenUsed="0"/>
+    <w:lsdException w:name="Light Grid Accent 5" w:semiHidden="0" w:uiPriority="62" w:unhideWhenUsed="0"/>
+    <w:lsdException w:name="Medium Shading 1 Accent 5" w:semiHidden="0" w:uiPriority="63" w:unhideWhenUsed="0"/>
+    <w:lsdException w:name="Medium Shading 2 Accent 5" w:semiHidden="0" w:uiPriority="64" w:unhideWhenUsed="0"/>
+    <w:lsdException w:name="Medium List 1 Accent 5" w:semiHidden="0" w:uiPriority="65" w:unhideWhenUsed="0"/>
+    <w:lsdException w:name="Medium List 2 Accent 5" w:semiHidden="0" w:uiPriority="66" w:unhideWhenUsed="0"/>
+    <w:lsdException w:name="Medium Grid 1 Accent 5" w:semiHidden="0" w:uiPriority="67" w:unhideWhenUsed="0"/>
+    <w:lsdException w:name="Medium Grid 2 Accent 5" w:semiHidden="0" w:uiPriority="68" w:unhideWhenUsed="0"/>
+    <w:lsdException w:name="Medium Grid 3 Accent 5" w:semiHidden="0" w:uiPriority="69" w:unhideWhenUsed="0"/>
+    <w:lsdException w:name="Dark List Accent 5" w:semiHidden="0" w:uiPriority="70" w:unhideWhenUsed="0"/>
+    <w:lsdException w:name="Colorful Shading Accent 5" w:semiHidden="0" w:uiPriority="71" w:unhideWhenUsed="0"/>
+    <w:lsdException w:name="Colorful List Accent 5" w:semiHidden="0" w:uiPriority="72" w:unhideWhenUsed="0"/>
+    <w:lsdException w:name="Colorful Grid Accent 5" w:semiHidden="0" w:uiPriority="73" w:unhideWhenUsed="0"/>
+    <w:lsdException w:name="Light Shading Accent 6" w:semiHidden="0" w:uiPriority="60" w:unhideWhenUsed="0"/>
+    <w:lsdException w:name="Light List Accent 6" w:semiHidden="0" w:uiPriority="61" w:unhideWhenUsed="0"/>
+    <w:lsdException w:name="Light Grid Accent 6" w:semiHidden="0" w:uiPriority="62" w:unhideWhenUsed="0"/>
+    <w:lsdException w:name="Medium Shading 1 Accent 6" w:semiHidden="0" w:uiPriority="63" w:unhideWhenUsed="0"/>
+    <w:lsdException w:name="Medium Shading 2 Accent 6" w:semiHidden="0" w:uiPriority="64" w:unhideWhenUsed="0"/>
+    <w:lsdException w:name="Medium List 1 Accent 6" w:semiHidden="0" w:uiPriority="65" w:unhideWhenUsed="0"/>
+    <w:lsdException w:name="Medium List 2 Accent 6" w:semiHidden="0" w:uiPriority="66" w:unhideWhenUsed="0"/>
+    <w:lsdException w:name="Medium Grid 1 Accent 6" w:semiHidden="0" w:uiPriority="67" w:unhideWhenUsed="0"/>
+    <w:lsdException w:name="Medium Grid 2 Accent 6" w:semiHidden="0" w:uiPriority="68" w:unhideWhenUsed="0"/>
+    <w:lsdException w:name="Medium Grid 3 Accent 6" w:semiHidden="0" w:uiPriority="69" w:unhideWhenUsed="0"/>
+    <w:lsdException w:name="Dark List Accent 6" w:semiHidden="0" w:uiPriority="70" w:unhideWhenUsed="0"/>
+    <w:lsdException w:name="Colorful Shading Accent 6" w:semiHidden="0" w:uiPriority="71" w:unhideWhenUsed="0"/>
+    <w:lsdException w:name="Colorful List Accent 6" w:semiHidden="0" w:uiPriority="72" w:unhideWhenUsed="0"/>
+    <w:lsdException w:name="Colorful Grid Accent 6" w:semiHidden="0" w:uiPriority="73" w:unhideWhenUsed="0"/>
+    <w:lsdException w:name="Subtle Emphasis" w:semiHidden="0" w:uiPriority="19" w:unhideWhenUsed="0" w:qFormat="1"/>
+    <w:lsdException w:name="Intense Emphasis" w:semiHidden="0" w:uiPriority="21" w:unhideWhenUsed="0" w:qFormat="1"/>
+    <w:lsdException w:name="Subtle Reference" w:semiHidden="0" w:uiPriority="31" w:unhideWhenUsed="0" w:qFormat="1"/>
+    <w:lsdException w:name="Intense Reference" w:semiHidden="0" w:uiPriority="32" w:unhideWhenUsed="0" w:qFormat="1"/>
+    <w:lsdException w:name="Book Title" w:semiHidden="0" w:uiPriority="33" w:unhideWhenUsed="0" w:qFormat="1"/>
+    <w:lsdException w:name="Bibliography" w:uiPriority="37"/>
+    <w:lsdException w:name="TOC Heading" w:uiPriority="39" w:qFormat="1"/>
   </w:latentStyles>
   <w:style w:type="paragraph" w:default="1" w:styleId="Normal">
     <w:name w:val="Normal"/>
@@ -15239,6 +15208,654 @@
 </w:styles>
 </file>
 
+<file path=word/stylesWithEffects.xml><?xml version="1.0" encoding="utf-8"?>
+<w:styles xmlns:wpc="http://schemas.microsoft.com/office/word/2010/wordprocessingCanvas" xmlns:mc="http://schemas.openxmlformats.org/markup-compatibility/2006" xmlns:o="urn:schemas-microsoft-com:office:office" xmlns:r="http://schemas.openxmlformats.org/officeDocument/2006/relationships" xmlns:m="http://schemas.openxmlformats.org/officeDocument/2006/math" xmlns:v="urn:schemas-microsoft-com:vml" xmlns:wp14="http://schemas.microsoft.com/office/word/2010/wordprocessingDrawing" xmlns:wp="http://schemas.openxmlformats.org/drawingml/2006/wordprocessingDrawing" xmlns:w10="urn:schemas-microsoft-com:office:word" xmlns:w="http://schemas.openxmlformats.org/wordprocessingml/2006/main" xmlns:w14="http://schemas.microsoft.com/office/word/2010/wordml" xmlns:wpg="http://schemas.microsoft.com/office/word/2010/wordprocessingGroup" xmlns:wpi="http://schemas.microsoft.com/office/word/2010/wordprocessingInk" xmlns:wne="http://schemas.microsoft.com/office/word/2006/wordml" xmlns:wps="http://schemas.microsoft.com/office/word/2010/wordprocessingShape" mc:Ignorable="w14 wp14">
+  <w:docDefaults>
+    <w:rPrDefault>
+      <w:rPr>
+        <w:rFonts w:asciiTheme="minorHAnsi" w:eastAsiaTheme="minorEastAsia" w:hAnsiTheme="minorHAnsi" w:cstheme="minorBidi"/>
+        <w:sz w:val="22"/>
+        <w:szCs w:val="22"/>
+        <w:lang w:val="en-US" w:eastAsia="zh-CN" w:bidi="ar-SA"/>
+      </w:rPr>
+    </w:rPrDefault>
+    <w:pPrDefault>
+      <w:pPr>
+        <w:spacing w:after="160" w:line="259" w:lineRule="auto"/>
+      </w:pPr>
+    </w:pPrDefault>
+  </w:docDefaults>
+  <w:latentStyles w:defLockedState="0" w:defUIPriority="99" w:defSemiHidden="1" w:defUnhideWhenUsed="1" w:defQFormat="0" w:count="267">
+    <w:lsdException w:name="Normal" w:semiHidden="0" w:uiPriority="0" w:unhideWhenUsed="0" w:qFormat="1"/>
+    <w:lsdException w:name="heading 1" w:semiHidden="0" w:uiPriority="9" w:unhideWhenUsed="0" w:qFormat="1"/>
+    <w:lsdException w:name="heading 2" w:uiPriority="9" w:qFormat="1"/>
+    <w:lsdException w:name="heading 3" w:uiPriority="9" w:qFormat="1"/>
+    <w:lsdException w:name="heading 4" w:uiPriority="9" w:qFormat="1"/>
+    <w:lsdException w:name="heading 5" w:uiPriority="9" w:qFormat="1"/>
+    <w:lsdException w:name="heading 6" w:uiPriority="9" w:qFormat="1"/>
+    <w:lsdException w:name="heading 7" w:uiPriority="9" w:qFormat="1"/>
+    <w:lsdException w:name="heading 8" w:uiPriority="9" w:qFormat="1"/>
+    <w:lsdException w:name="heading 9" w:uiPriority="9" w:qFormat="1"/>
+    <w:lsdException w:name="toc 1" w:uiPriority="39"/>
+    <w:lsdException w:name="toc 2" w:uiPriority="39"/>
+    <w:lsdException w:name="toc 3" w:uiPriority="39"/>
+    <w:lsdException w:name="toc 4" w:uiPriority="39"/>
+    <w:lsdException w:name="toc 5" w:uiPriority="39"/>
+    <w:lsdException w:name="toc 6" w:uiPriority="39"/>
+    <w:lsdException w:name="toc 7" w:uiPriority="39"/>
+    <w:lsdException w:name="toc 8" w:uiPriority="39"/>
+    <w:lsdException w:name="toc 9" w:uiPriority="39"/>
+    <w:lsdException w:name="caption" w:uiPriority="35" w:qFormat="1"/>
+    <w:lsdException w:name="Title" w:semiHidden="0" w:uiPriority="10" w:unhideWhenUsed="0" w:qFormat="1"/>
+    <w:lsdException w:name="Default Paragraph Font" w:uiPriority="1"/>
+    <w:lsdException w:name="Subtitle" w:semiHidden="0" w:uiPriority="11" w:unhideWhenUsed="0" w:qFormat="1"/>
+    <w:lsdException w:name="Strong" w:semiHidden="0" w:uiPriority="22" w:unhideWhenUsed="0" w:qFormat="1"/>
+    <w:lsdException w:name="Emphasis" w:semiHidden="0" w:uiPriority="20" w:unhideWhenUsed="0" w:qFormat="1"/>
+    <w:lsdException w:name="Table Grid" w:semiHidden="0" w:uiPriority="39" w:unhideWhenUsed="0"/>
+    <w:lsdException w:name="Placeholder Text" w:unhideWhenUsed="0"/>
+    <w:lsdException w:name="No Spacing" w:semiHidden="0" w:uiPriority="1" w:unhideWhenUsed="0" w:qFormat="1"/>
+    <w:lsdException w:name="Light Shading" w:semiHidden="0" w:uiPriority="60" w:unhideWhenUsed="0"/>
+    <w:lsdException w:name="Light List" w:semiHidden="0" w:uiPriority="61" w:unhideWhenUsed="0"/>
+    <w:lsdException w:name="Light Grid" w:semiHidden="0" w:uiPriority="62" w:unhideWhenUsed="0"/>
+    <w:lsdException w:name="Medium Shading 1" w:semiHidden="0" w:uiPriority="63" w:unhideWhenUsed="0"/>
+    <w:lsdException w:name="Medium Shading 2" w:semiHidden="0" w:uiPriority="64" w:unhideWhenUsed="0"/>
+    <w:lsdException w:name="Medium List 1" w:semiHidden="0" w:uiPriority="65" w:unhideWhenUsed="0"/>
+    <w:lsdException w:name="Medium List 2" w:semiHidden="0" w:uiPriority="66" w:unhideWhenUsed="0"/>
+    <w:lsdException w:name="Medium Grid 1" w:semiHidden="0" w:uiPriority="67" w:unhideWhenUsed="0"/>
+    <w:lsdException w:name="Medium Grid 2" w:semiHidden="0" w:uiPriority="68" w:unhideWhenUsed="0"/>
+    <w:lsdException w:name="Medium Grid 3" w:semiHidden="0" w:uiPriority="69" w:unhideWhenUsed="0"/>
+    <w:lsdException w:name="Dark List" w:semiHidden="0" w:uiPriority="70" w:unhideWhenUsed="0"/>
+    <w:lsdException w:name="Colorful Shading" w:semiHidden="0" w:uiPriority="71" w:unhideWhenUsed="0"/>
+    <w:lsdException w:name="Colorful List" w:semiHidden="0" w:uiPriority="72" w:unhideWhenUsed="0"/>
+    <w:lsdException w:name="Colorful Grid" w:semiHidden="0" w:uiPriority="73" w:unhideWhenUsed="0"/>
+    <w:lsdException w:name="Light Shading Accent 1" w:semiHidden="0" w:uiPriority="60" w:unhideWhenUsed="0"/>
+    <w:lsdException w:name="Light List Accent 1" w:semiHidden="0" w:uiPriority="61" w:unhideWhenUsed="0"/>
+    <w:lsdException w:name="Light Grid Accent 1" w:semiHidden="0" w:uiPriority="62" w:unhideWhenUsed="0"/>
+    <w:lsdException w:name="Medium Shading 1 Accent 1" w:semiHidden="0" w:uiPriority="63" w:unhideWhenUsed="0"/>
+    <w:lsdException w:name="Medium Shading 2 Accent 1" w:semiHidden="0" w:uiPriority="64" w:unhideWhenUsed="0"/>
+    <w:lsdException w:name="Medium List 1 Accent 1" w:semiHidden="0" w:uiPriority="65" w:unhideWhenUsed="0"/>
+    <w:lsdException w:name="Revision" w:unhideWhenUsed="0"/>
+    <w:lsdException w:name="List Paragraph" w:semiHidden="0" w:uiPriority="34" w:unhideWhenUsed="0" w:qFormat="1"/>
+    <w:lsdException w:name="Quote" w:semiHidden="0" w:uiPriority="29" w:unhideWhenUsed="0" w:qFormat="1"/>
+    <w:lsdException w:name="Intense Quote" w:semiHidden="0" w:uiPriority="30" w:unhideWhenUsed="0" w:qFormat="1"/>
+    <w:lsdException w:name="Medium List 2 Accent 1" w:semiHidden="0" w:uiPriority="66" w:unhideWhenUsed="0"/>
+    <w:lsdException w:name="Medium Grid 1 Accent 1" w:semiHidden="0" w:uiPriority="67" w:unhideWhenUsed="0"/>
+    <w:lsdException w:name="Medium Grid 2 Accent 1" w:semiHidden="0" w:uiPriority="68" w:unhideWhenUsed="0"/>
+    <w:lsdException w:name="Medium Grid 3 Accent 1" w:semiHidden="0" w:uiPriority="69" w:unhideWhenUsed="0"/>
+    <w:lsdException w:name="Dark List Accent 1" w:semiHidden="0" w:uiPriority="70" w:unhideWhenUsed="0"/>
+    <w:lsdException w:name="Colorful Shading Accent 1" w:semiHidden="0" w:uiPriority="71" w:unhideWhenUsed="0"/>
+    <w:lsdException w:name="Colorful List Accent 1" w:semiHidden="0" w:uiPriority="72" w:unhideWhenUsed="0"/>
+    <w:lsdException w:name="Colorful Grid Accent 1" w:semiHidden="0" w:uiPriority="73" w:unhideWhenUsed="0"/>
+    <w:lsdException w:name="Light Shading Accent 2" w:semiHidden="0" w:uiPriority="60" w:unhideWhenUsed="0"/>
+    <w:lsdException w:name="Light List Accent 2" w:semiHidden="0" w:uiPriority="61" w:unhideWhenUsed="0"/>
+    <w:lsdException w:name="Light Grid Accent 2" w:semiHidden="0" w:uiPriority="62" w:unhideWhenUsed="0"/>
+    <w:lsdException w:name="Medium Shading 1 Accent 2" w:semiHidden="0" w:uiPriority="63" w:unhideWhenUsed="0"/>
+    <w:lsdException w:name="Medium Shading 2 Accent 2" w:semiHidden="0" w:uiPriority="64" w:unhideWhenUsed="0"/>
+    <w:lsdException w:name="Medium List 1 Accent 2" w:semiHidden="0" w:uiPriority="65" w:unhideWhenUsed="0"/>
+    <w:lsdException w:name="Medium List 2 Accent 2" w:semiHidden="0" w:uiPriority="66" w:unhideWhenUsed="0"/>
+    <w:lsdException w:name="Medium Grid 1 Accent 2" w:semiHidden="0" w:uiPriority="67" w:unhideWhenUsed="0"/>
+    <w:lsdException w:name="Medium Grid 2 Accent 2" w:semiHidden="0" w:uiPriority="68" w:unhideWhenUsed="0"/>
+    <w:lsdException w:name="Medium Grid 3 Accent 2" w:semiHidden="0" w:uiPriority="69" w:unhideWhenUsed="0"/>
+    <w:lsdException w:name="Dark List Accent 2" w:semiHidden="0" w:uiPriority="70" w:unhideWhenUsed="0"/>
+    <w:lsdException w:name="Colorful Shading Accent 2" w:semiHidden="0" w:uiPriority="71" w:unhideWhenUsed="0"/>
+    <w:lsdException w:name="Colorful List Accent 2" w:semiHidden="0" w:uiPriority="72" w:unhideWhenUsed="0"/>
+    <w:lsdException w:name="Colorful Grid Accent 2" w:semiHidden="0" w:uiPriority="73" w:unhideWhenUsed="0"/>
+    <w:lsdException w:name="Light Shading Accent 3" w:semiHidden="0" w:uiPriority="60" w:unhideWhenUsed="0"/>
+    <w:lsdException w:name="Light List Accent 3" w:semiHidden="0" w:uiPriority="43" w:unhideWhenUsed="0"/>
+    <w:lsdException w:name="Light Grid Accent 3" w:semiHidden="0" w:uiPriority="62" w:unhideWhenUsed="0"/>
+    <w:lsdException w:name="Medium Shading 1 Accent 3" w:semiHidden="0" w:uiPriority="63" w:unhideWhenUsed="0"/>
+    <w:lsdException w:name="Medium Shading 2 Accent 3" w:semiHidden="0" w:uiPriority="64" w:unhideWhenUsed="0"/>
+    <w:lsdException w:name="Medium List 1 Accent 3" w:semiHidden="0" w:uiPriority="65" w:unhideWhenUsed="0"/>
+    <w:lsdException w:name="Medium List 2 Accent 3" w:semiHidden="0" w:uiPriority="66" w:unhideWhenUsed="0"/>
+    <w:lsdException w:name="Medium Grid 1 Accent 3" w:semiHidden="0" w:uiPriority="67" w:unhideWhenUsed="0"/>
+    <w:lsdException w:name="Medium Grid 2 Accent 3" w:semiHidden="0" w:uiPriority="68" w:unhideWhenUsed="0"/>
+    <w:lsdException w:name="Medium Grid 3 Accent 3" w:semiHidden="0" w:uiPriority="69" w:unhideWhenUsed="0"/>
+    <w:lsdException w:name="Dark List Accent 3" w:semiHidden="0" w:uiPriority="70" w:unhideWhenUsed="0"/>
+    <w:lsdException w:name="Colorful Shading Accent 3" w:semiHidden="0" w:uiPriority="71" w:unhideWhenUsed="0"/>
+    <w:lsdException w:name="Colorful List Accent 3" w:semiHidden="0" w:uiPriority="72" w:unhideWhenUsed="0"/>
+    <w:lsdException w:name="Colorful Grid Accent 3" w:semiHidden="0" w:uiPriority="73" w:unhideWhenUsed="0"/>
+    <w:lsdException w:name="Light Shading Accent 4" w:semiHidden="0" w:uiPriority="60" w:unhideWhenUsed="0"/>
+    <w:lsdException w:name="Light List Accent 4" w:semiHidden="0" w:uiPriority="61" w:unhideWhenUsed="0"/>
+    <w:lsdException w:name="Light Grid Accent 4" w:semiHidden="0" w:uiPriority="62" w:unhideWhenUsed="0"/>
+    <w:lsdException w:name="Medium Shading 1 Accent 4" w:semiHidden="0" w:uiPriority="63" w:unhideWhenUsed="0"/>
+    <w:lsdException w:name="Medium Shading 2 Accent 4" w:semiHidden="0" w:uiPriority="64" w:unhideWhenUsed="0"/>
+    <w:lsdException w:name="Medium List 1 Accent 4" w:semiHidden="0" w:uiPriority="65" w:unhideWhenUsed="0"/>
+    <w:lsdException w:name="Medium List 2 Accent 4" w:semiHidden="0" w:uiPriority="66" w:unhideWhenUsed="0"/>
+    <w:lsdException w:name="Medium Grid 1 Accent 4" w:semiHidden="0" w:uiPriority="67" w:unhideWhenUsed="0"/>
+    <w:lsdException w:name="Medium Grid 2 Accent 4" w:semiHidden="0" w:uiPriority="68" w:unhideWhenUsed="0"/>
+    <w:lsdException w:name="Medium Grid 3 Accent 4" w:semiHidden="0" w:uiPriority="69" w:unhideWhenUsed="0"/>
+    <w:lsdException w:name="Dark List Accent 4" w:semiHidden="0" w:uiPriority="70" w:unhideWhenUsed="0"/>
+    <w:lsdException w:name="Colorful Shading Accent 4" w:semiHidden="0" w:uiPriority="71" w:unhideWhenUsed="0"/>
+    <w:lsdException w:name="Colorful List Accent 4" w:semiHidden="0" w:uiPriority="72" w:unhideWhenUsed="0"/>
+    <w:lsdException w:name="Colorful Grid Accent 4" w:semiHidden="0" w:uiPriority="73" w:unhideWhenUsed="0"/>
+    <w:lsdException w:name="Light Shading Accent 5" w:semiHidden="0" w:uiPriority="60" w:unhideWhenUsed="0"/>
+    <w:lsdException w:name="Light List Accent 5" w:semiHidden="0" w:uiPriority="61" w:unhideWhenUsed="0"/>
+    <w:lsdException w:name="Light Grid Accent 5" w:semiHidden="0" w:uiPriority="62" w:unhideWhenUsed="0"/>
+    <w:lsdException w:name="Medium Shading 1 Accent 5" w:semiHidden="0" w:uiPriority="63" w:unhideWhenUsed="0"/>
+    <w:lsdException w:name="Medium Shading 2 Accent 5" w:semiHidden="0" w:uiPriority="64" w:unhideWhenUsed="0"/>
+    <w:lsdException w:name="Medium List 1 Accent 5" w:semiHidden="0" w:uiPriority="65" w:unhideWhenUsed="0"/>
+    <w:lsdException w:name="Medium List 2 Accent 5" w:semiHidden="0" w:uiPriority="66" w:unhideWhenUsed="0"/>
+    <w:lsdException w:name="Medium Grid 1 Accent 5" w:semiHidden="0" w:uiPriority="67" w:unhideWhenUsed="0"/>
+    <w:lsdException w:name="Medium Grid 2 Accent 5" w:semiHidden="0" w:uiPriority="68" w:unhideWhenUsed="0"/>
+    <w:lsdException w:name="Medium Grid 3 Accent 5" w:semiHidden="0" w:uiPriority="69" w:unhideWhenUsed="0"/>
+    <w:lsdException w:name="Dark List Accent 5" w:semiHidden="0" w:uiPriority="70" w:unhideWhenUsed="0"/>
+    <w:lsdException w:name="Colorful Shading Accent 5" w:semiHidden="0" w:uiPriority="71" w:unhideWhenUsed="0"/>
+    <w:lsdException w:name="Colorful List Accent 5" w:semiHidden="0" w:uiPriority="72" w:unhideWhenUsed="0"/>
+    <w:lsdException w:name="Colorful Grid Accent 5" w:semiHidden="0" w:uiPriority="73" w:unhideWhenUsed="0"/>
+    <w:lsdException w:name="Light Shading Accent 6" w:semiHidden="0" w:uiPriority="60" w:unhideWhenUsed="0"/>
+    <w:lsdException w:name="Light List Accent 6" w:semiHidden="0" w:uiPriority="61" w:unhideWhenUsed="0"/>
+    <w:lsdException w:name="Light Grid Accent 6" w:semiHidden="0" w:uiPriority="62" w:unhideWhenUsed="0"/>
+    <w:lsdException w:name="Medium Shading 1 Accent 6" w:semiHidden="0" w:uiPriority="63" w:unhideWhenUsed="0"/>
+    <w:lsdException w:name="Medium Shading 2 Accent 6" w:semiHidden="0" w:uiPriority="64" w:unhideWhenUsed="0"/>
+    <w:lsdException w:name="Medium List 1 Accent 6" w:semiHidden="0" w:uiPriority="65" w:unhideWhenUsed="0"/>
+    <w:lsdException w:name="Medium List 2 Accent 6" w:semiHidden="0" w:uiPriority="66" w:unhideWhenUsed="0"/>
+    <w:lsdException w:name="Medium Grid 1 Accent 6" w:semiHidden="0" w:uiPriority="67" w:unhideWhenUsed="0"/>
+    <w:lsdException w:name="Medium Grid 2 Accent 6" w:semiHidden="0" w:uiPriority="68" w:unhideWhenUsed="0"/>
+    <w:lsdException w:name="Medium Grid 3 Accent 6" w:semiHidden="0" w:uiPriority="69" w:unhideWhenUsed="0"/>
+    <w:lsdException w:name="Dark List Accent 6" w:semiHidden="0" w:uiPriority="70" w:unhideWhenUsed="0"/>
+    <w:lsdException w:name="Colorful Shading Accent 6" w:semiHidden="0" w:uiPriority="71" w:unhideWhenUsed="0"/>
+    <w:lsdException w:name="Colorful List Accent 6" w:semiHidden="0" w:uiPriority="72" w:unhideWhenUsed="0"/>
+    <w:lsdException w:name="Colorful Grid Accent 6" w:semiHidden="0" w:uiPriority="73" w:unhideWhenUsed="0"/>
+    <w:lsdException w:name="Subtle Emphasis" w:semiHidden="0" w:uiPriority="19" w:unhideWhenUsed="0" w:qFormat="1"/>
+    <w:lsdException w:name="Intense Emphasis" w:semiHidden="0" w:uiPriority="21" w:unhideWhenUsed="0" w:qFormat="1"/>
+    <w:lsdException w:name="Subtle Reference" w:semiHidden="0" w:uiPriority="31" w:unhideWhenUsed="0" w:qFormat="1"/>
+    <w:lsdException w:name="Intense Reference" w:semiHidden="0" w:uiPriority="32" w:unhideWhenUsed="0" w:qFormat="1"/>
+    <w:lsdException w:name="Book Title" w:semiHidden="0" w:uiPriority="33" w:unhideWhenUsed="0" w:qFormat="1"/>
+    <w:lsdException w:name="Bibliography" w:uiPriority="37"/>
+    <w:lsdException w:name="TOC Heading" w:uiPriority="39" w:qFormat="1"/>
+  </w:latentStyles>
+  <w:style w:type="paragraph" w:default="1" w:styleId="Normal">
+    <w:name w:val="Normal"/>
+    <w:qFormat/>
+  </w:style>
+  <w:style w:type="paragraph" w:styleId="Heading1">
+    <w:name w:val="heading 1"/>
+    <w:basedOn w:val="Normal"/>
+    <w:next w:val="Normal"/>
+    <w:link w:val="Heading1Char"/>
+    <w:uiPriority w:val="9"/>
+    <w:qFormat/>
+    <w:rsid w:val="000558B1"/>
+    <w:pPr>
+      <w:keepNext/>
+      <w:keepLines/>
+      <w:spacing w:before="240" w:after="0"/>
+      <w:outlineLvl w:val="0"/>
+    </w:pPr>
+    <w:rPr>
+      <w:rFonts w:asciiTheme="majorHAnsi" w:eastAsiaTheme="majorEastAsia" w:hAnsiTheme="majorHAnsi" w:cstheme="majorBidi"/>
+      <w:color w:val="2E74B5" w:themeColor="accent1" w:themeShade="BF"/>
+      <w:sz w:val="32"/>
+      <w:szCs w:val="32"/>
+    </w:rPr>
+  </w:style>
+  <w:style w:type="paragraph" w:styleId="Heading2">
+    <w:name w:val="heading 2"/>
+    <w:basedOn w:val="Normal"/>
+    <w:next w:val="Normal"/>
+    <w:link w:val="Heading2Char"/>
+    <w:uiPriority w:val="9"/>
+    <w:semiHidden/>
+    <w:unhideWhenUsed/>
+    <w:qFormat/>
+    <w:rsid w:val="00394016"/>
+    <w:pPr>
+      <w:keepNext/>
+      <w:keepLines/>
+      <w:spacing w:before="40" w:after="0"/>
+      <w:outlineLvl w:val="1"/>
+    </w:pPr>
+    <w:rPr>
+      <w:rFonts w:asciiTheme="majorHAnsi" w:eastAsiaTheme="majorEastAsia" w:hAnsiTheme="majorHAnsi" w:cstheme="majorBidi"/>
+      <w:color w:val="2E74B5" w:themeColor="accent1" w:themeShade="BF"/>
+      <w:sz w:val="26"/>
+      <w:szCs w:val="26"/>
+    </w:rPr>
+  </w:style>
+  <w:style w:type="paragraph" w:styleId="Heading3">
+    <w:name w:val="heading 3"/>
+    <w:basedOn w:val="Normal"/>
+    <w:next w:val="Normal"/>
+    <w:link w:val="Heading3Char"/>
+    <w:uiPriority w:val="9"/>
+    <w:unhideWhenUsed/>
+    <w:qFormat/>
+    <w:rsid w:val="00954708"/>
+    <w:pPr>
+      <w:keepNext/>
+      <w:keepLines/>
+      <w:spacing w:before="40" w:after="0"/>
+      <w:outlineLvl w:val="2"/>
+    </w:pPr>
+    <w:rPr>
+      <w:rFonts w:asciiTheme="majorHAnsi" w:eastAsiaTheme="majorEastAsia" w:hAnsiTheme="majorHAnsi" w:cstheme="majorBidi"/>
+      <w:color w:val="1F4D78" w:themeColor="accent1" w:themeShade="7F"/>
+      <w:sz w:val="24"/>
+      <w:szCs w:val="24"/>
+    </w:rPr>
+  </w:style>
+  <w:style w:type="paragraph" w:styleId="Heading4">
+    <w:name w:val="heading 4"/>
+    <w:basedOn w:val="Normal"/>
+    <w:next w:val="Normal"/>
+    <w:link w:val="Heading4Char"/>
+    <w:uiPriority w:val="9"/>
+    <w:semiHidden/>
+    <w:unhideWhenUsed/>
+    <w:qFormat/>
+    <w:rsid w:val="00954708"/>
+    <w:pPr>
+      <w:keepNext/>
+      <w:keepLines/>
+      <w:spacing w:before="40" w:after="0"/>
+      <w:outlineLvl w:val="3"/>
+    </w:pPr>
+    <w:rPr>
+      <w:rFonts w:asciiTheme="majorHAnsi" w:eastAsiaTheme="majorEastAsia" w:hAnsiTheme="majorHAnsi" w:cstheme="majorBidi"/>
+      <w:i/>
+      <w:iCs/>
+      <w:color w:val="2E74B5" w:themeColor="accent1" w:themeShade="BF"/>
+    </w:rPr>
+  </w:style>
+  <w:style w:type="character" w:default="1" w:styleId="DefaultParagraphFont">
+    <w:name w:val="Default Paragraph Font"/>
+    <w:uiPriority w:val="1"/>
+    <w:semiHidden/>
+    <w:unhideWhenUsed/>
+  </w:style>
+  <w:style w:type="table" w:default="1" w:styleId="TableNormal">
+    <w:name w:val="Normal Table"/>
+    <w:uiPriority w:val="99"/>
+    <w:semiHidden/>
+    <w:unhideWhenUsed/>
+    <w:tblPr>
+      <w:tblInd w:w="0" w:type="dxa"/>
+      <w:tblCellMar>
+        <w:top w:w="0" w:type="dxa"/>
+        <w:left w:w="108" w:type="dxa"/>
+        <w:bottom w:w="0" w:type="dxa"/>
+        <w:right w:w="108" w:type="dxa"/>
+      </w:tblCellMar>
+    </w:tblPr>
+  </w:style>
+  <w:style w:type="numbering" w:default="1" w:styleId="NoList">
+    <w:name w:val="No List"/>
+    <w:uiPriority w:val="99"/>
+    <w:semiHidden/>
+    <w:unhideWhenUsed/>
+  </w:style>
+  <w:style w:type="paragraph" w:styleId="NoSpacing">
+    <w:name w:val="No Spacing"/>
+    <w:link w:val="NoSpacingChar"/>
+    <w:uiPriority w:val="1"/>
+    <w:qFormat/>
+    <w:rsid w:val="000558B1"/>
+    <w:pPr>
+      <w:spacing w:after="0" w:line="240" w:lineRule="auto"/>
+    </w:pPr>
+    <w:rPr>
+      <w:lang w:eastAsia="ja-JP"/>
+    </w:rPr>
+  </w:style>
+  <w:style w:type="character" w:customStyle="1" w:styleId="NoSpacingChar">
+    <w:name w:val="No Spacing Char"/>
+    <w:basedOn w:val="DefaultParagraphFont"/>
+    <w:link w:val="NoSpacing"/>
+    <w:uiPriority w:val="1"/>
+    <w:rsid w:val="000558B1"/>
+    <w:rPr>
+      <w:lang w:eastAsia="ja-JP"/>
+    </w:rPr>
+  </w:style>
+  <w:style w:type="character" w:customStyle="1" w:styleId="Heading1Char">
+    <w:name w:val="Heading 1 Char"/>
+    <w:basedOn w:val="DefaultParagraphFont"/>
+    <w:link w:val="Heading1"/>
+    <w:uiPriority w:val="9"/>
+    <w:rsid w:val="000558B1"/>
+    <w:rPr>
+      <w:rFonts w:asciiTheme="majorHAnsi" w:eastAsiaTheme="majorEastAsia" w:hAnsiTheme="majorHAnsi" w:cstheme="majorBidi"/>
+      <w:color w:val="2E74B5" w:themeColor="accent1" w:themeShade="BF"/>
+      <w:sz w:val="32"/>
+      <w:szCs w:val="32"/>
+    </w:rPr>
+  </w:style>
+  <w:style w:type="paragraph" w:styleId="TOCHeading">
+    <w:name w:val="TOC Heading"/>
+    <w:basedOn w:val="Heading1"/>
+    <w:next w:val="Normal"/>
+    <w:uiPriority w:val="39"/>
+    <w:semiHidden/>
+    <w:unhideWhenUsed/>
+    <w:qFormat/>
+    <w:rsid w:val="000558B1"/>
+    <w:pPr>
+      <w:spacing w:before="480" w:line="276" w:lineRule="auto"/>
+      <w:outlineLvl w:val="9"/>
+    </w:pPr>
+    <w:rPr>
+      <w:b/>
+      <w:bCs/>
+      <w:sz w:val="28"/>
+      <w:szCs w:val="28"/>
+      <w:lang w:eastAsia="ja-JP"/>
+    </w:rPr>
+  </w:style>
+  <w:style w:type="paragraph" w:styleId="TOC1">
+    <w:name w:val="toc 1"/>
+    <w:basedOn w:val="Normal"/>
+    <w:next w:val="Normal"/>
+    <w:autoRedefine/>
+    <w:uiPriority w:val="39"/>
+    <w:unhideWhenUsed/>
+    <w:rsid w:val="000558B1"/>
+    <w:pPr>
+      <w:spacing w:after="100" w:line="276" w:lineRule="auto"/>
+    </w:pPr>
+    <w:rPr>
+      <w:rFonts w:eastAsiaTheme="minorHAnsi"/>
+      <w:lang w:val="en-GB" w:eastAsia="en-US"/>
+    </w:rPr>
+  </w:style>
+  <w:style w:type="character" w:styleId="Hyperlink">
+    <w:name w:val="Hyperlink"/>
+    <w:basedOn w:val="DefaultParagraphFont"/>
+    <w:uiPriority w:val="99"/>
+    <w:unhideWhenUsed/>
+    <w:rsid w:val="000558B1"/>
+    <w:rPr>
+      <w:color w:val="0563C1" w:themeColor="hyperlink"/>
+      <w:u w:val="single"/>
+    </w:rPr>
+  </w:style>
+  <w:style w:type="paragraph" w:styleId="TOC2">
+    <w:name w:val="toc 2"/>
+    <w:basedOn w:val="Normal"/>
+    <w:next w:val="Normal"/>
+    <w:autoRedefine/>
+    <w:uiPriority w:val="39"/>
+    <w:unhideWhenUsed/>
+    <w:rsid w:val="000558B1"/>
+    <w:pPr>
+      <w:spacing w:after="100" w:line="276" w:lineRule="auto"/>
+      <w:ind w:left="220"/>
+    </w:pPr>
+    <w:rPr>
+      <w:rFonts w:eastAsiaTheme="minorHAnsi"/>
+      <w:lang w:val="en-GB" w:eastAsia="en-US"/>
+    </w:rPr>
+  </w:style>
+  <w:style w:type="paragraph" w:styleId="TOC3">
+    <w:name w:val="toc 3"/>
+    <w:basedOn w:val="Normal"/>
+    <w:next w:val="Normal"/>
+    <w:autoRedefine/>
+    <w:uiPriority w:val="39"/>
+    <w:unhideWhenUsed/>
+    <w:rsid w:val="000558B1"/>
+    <w:pPr>
+      <w:spacing w:after="100" w:line="276" w:lineRule="auto"/>
+      <w:ind w:left="440"/>
+    </w:pPr>
+    <w:rPr>
+      <w:rFonts w:eastAsiaTheme="minorHAnsi"/>
+      <w:lang w:val="en-GB" w:eastAsia="en-US"/>
+    </w:rPr>
+  </w:style>
+  <w:style w:type="paragraph" w:styleId="Header">
+    <w:name w:val="header"/>
+    <w:basedOn w:val="Normal"/>
+    <w:link w:val="HeaderChar"/>
+    <w:uiPriority w:val="99"/>
+    <w:unhideWhenUsed/>
+    <w:rsid w:val="000558B1"/>
+    <w:pPr>
+      <w:tabs>
+        <w:tab w:val="center" w:pos="4320"/>
+        <w:tab w:val="right" w:pos="8640"/>
+      </w:tabs>
+      <w:spacing w:after="0" w:line="240" w:lineRule="auto"/>
+    </w:pPr>
+  </w:style>
+  <w:style w:type="character" w:customStyle="1" w:styleId="HeaderChar">
+    <w:name w:val="Header Char"/>
+    <w:basedOn w:val="DefaultParagraphFont"/>
+    <w:link w:val="Header"/>
+    <w:uiPriority w:val="99"/>
+    <w:rsid w:val="000558B1"/>
+  </w:style>
+  <w:style w:type="paragraph" w:styleId="Footer">
+    <w:name w:val="footer"/>
+    <w:basedOn w:val="Normal"/>
+    <w:link w:val="FooterChar"/>
+    <w:uiPriority w:val="99"/>
+    <w:unhideWhenUsed/>
+    <w:rsid w:val="000558B1"/>
+    <w:pPr>
+      <w:tabs>
+        <w:tab w:val="center" w:pos="4320"/>
+        <w:tab w:val="right" w:pos="8640"/>
+      </w:tabs>
+      <w:spacing w:after="0" w:line="240" w:lineRule="auto"/>
+    </w:pPr>
+  </w:style>
+  <w:style w:type="character" w:customStyle="1" w:styleId="FooterChar">
+    <w:name w:val="Footer Char"/>
+    <w:basedOn w:val="DefaultParagraphFont"/>
+    <w:link w:val="Footer"/>
+    <w:uiPriority w:val="99"/>
+    <w:rsid w:val="000558B1"/>
+  </w:style>
+  <w:style w:type="paragraph" w:styleId="ListParagraph">
+    <w:name w:val="List Paragraph"/>
+    <w:basedOn w:val="Normal"/>
+    <w:uiPriority w:val="34"/>
+    <w:qFormat/>
+    <w:rsid w:val="000558B1"/>
+    <w:pPr>
+      <w:ind w:left="720"/>
+      <w:contextualSpacing/>
+    </w:pPr>
+  </w:style>
+  <w:style w:type="character" w:customStyle="1" w:styleId="Heading2Char">
+    <w:name w:val="Heading 2 Char"/>
+    <w:basedOn w:val="DefaultParagraphFont"/>
+    <w:link w:val="Heading2"/>
+    <w:uiPriority w:val="9"/>
+    <w:semiHidden/>
+    <w:rsid w:val="00394016"/>
+    <w:rPr>
+      <w:rFonts w:asciiTheme="majorHAnsi" w:eastAsiaTheme="majorEastAsia" w:hAnsiTheme="majorHAnsi" w:cstheme="majorBidi"/>
+      <w:color w:val="2E74B5" w:themeColor="accent1" w:themeShade="BF"/>
+      <w:sz w:val="26"/>
+      <w:szCs w:val="26"/>
+    </w:rPr>
+  </w:style>
+  <w:style w:type="character" w:customStyle="1" w:styleId="Heading4Char">
+    <w:name w:val="Heading 4 Char"/>
+    <w:basedOn w:val="DefaultParagraphFont"/>
+    <w:link w:val="Heading4"/>
+    <w:uiPriority w:val="9"/>
+    <w:semiHidden/>
+    <w:rsid w:val="00954708"/>
+    <w:rPr>
+      <w:rFonts w:asciiTheme="majorHAnsi" w:eastAsiaTheme="majorEastAsia" w:hAnsiTheme="majorHAnsi" w:cstheme="majorBidi"/>
+      <w:i/>
+      <w:iCs/>
+      <w:color w:val="2E74B5" w:themeColor="accent1" w:themeShade="BF"/>
+    </w:rPr>
+  </w:style>
+  <w:style w:type="character" w:customStyle="1" w:styleId="Heading3Char">
+    <w:name w:val="Heading 3 Char"/>
+    <w:basedOn w:val="DefaultParagraphFont"/>
+    <w:link w:val="Heading3"/>
+    <w:uiPriority w:val="9"/>
+    <w:rsid w:val="00954708"/>
+    <w:rPr>
+      <w:rFonts w:asciiTheme="majorHAnsi" w:eastAsiaTheme="majorEastAsia" w:hAnsiTheme="majorHAnsi" w:cstheme="majorBidi"/>
+      <w:color w:val="1F4D78" w:themeColor="accent1" w:themeShade="7F"/>
+      <w:sz w:val="24"/>
+      <w:szCs w:val="24"/>
+    </w:rPr>
+  </w:style>
+  <w:style w:type="paragraph" w:styleId="NormalWeb">
+    <w:name w:val="Normal (Web)"/>
+    <w:basedOn w:val="Normal"/>
+    <w:uiPriority w:val="99"/>
+    <w:unhideWhenUsed/>
+    <w:rsid w:val="00B23E3A"/>
+    <w:pPr>
+      <w:spacing w:before="100" w:beforeAutospacing="1" w:after="100" w:afterAutospacing="1" w:line="240" w:lineRule="auto"/>
+    </w:pPr>
+    <w:rPr>
+      <w:rFonts w:ascii="Times New Roman" w:eastAsia="Times New Roman" w:hAnsi="Times New Roman" w:cs="Times New Roman"/>
+      <w:sz w:val="24"/>
+      <w:szCs w:val="24"/>
+      <w:lang w:val="en-GB" w:eastAsia="en-GB"/>
+    </w:rPr>
+  </w:style>
+  <w:style w:type="paragraph" w:styleId="Caption">
+    <w:name w:val="caption"/>
+    <w:basedOn w:val="Normal"/>
+    <w:next w:val="Normal"/>
+    <w:uiPriority w:val="35"/>
+    <w:semiHidden/>
+    <w:unhideWhenUsed/>
+    <w:qFormat/>
+    <w:rsid w:val="00A566FA"/>
+    <w:pPr>
+      <w:spacing w:after="200" w:line="240" w:lineRule="auto"/>
+    </w:pPr>
+    <w:rPr>
+      <w:i/>
+      <w:iCs/>
+      <w:color w:val="44546A" w:themeColor="text2"/>
+      <w:sz w:val="18"/>
+      <w:szCs w:val="18"/>
+    </w:rPr>
+  </w:style>
+  <w:style w:type="table" w:styleId="LightList-Accent3">
+    <w:name w:val="Light List Accent 3"/>
+    <w:basedOn w:val="TableNormal"/>
+    <w:uiPriority w:val="43"/>
+    <w:rsid w:val="00A03AF3"/>
+    <w:pPr>
+      <w:spacing w:after="0" w:line="240" w:lineRule="auto"/>
+    </w:pPr>
+    <w:rPr>
+      <w:rFonts w:eastAsiaTheme="minorHAnsi"/>
+      <w:lang w:eastAsia="en-US"/>
+    </w:rPr>
+    <w:tblPr>
+      <w:tblStyleRowBandSize w:val="1"/>
+      <w:tblStyleColBandSize w:val="1"/>
+      <w:tblBorders>
+        <w:top w:val="single" w:sz="8" w:space="0" w:color="A5A5A5" w:themeColor="accent3"/>
+        <w:left w:val="single" w:sz="8" w:space="0" w:color="A5A5A5" w:themeColor="accent3"/>
+        <w:bottom w:val="single" w:sz="8" w:space="0" w:color="A5A5A5" w:themeColor="accent3"/>
+        <w:right w:val="single" w:sz="8" w:space="0" w:color="A5A5A5" w:themeColor="accent3"/>
+      </w:tblBorders>
+    </w:tblPr>
+    <w:tblStylePr w:type="firstRow">
+      <w:pPr>
+        <w:spacing w:before="0" w:after="0" w:line="240" w:lineRule="auto"/>
+      </w:pPr>
+      <w:rPr>
+        <w:b/>
+        <w:bCs/>
+        <w:color w:val="FFFFFF" w:themeColor="background1"/>
+      </w:rPr>
+      <w:tblPr/>
+      <w:tcPr>
+        <w:shd w:val="clear" w:color="auto" w:fill="A5A5A5" w:themeFill="accent3"/>
+      </w:tcPr>
+    </w:tblStylePr>
+    <w:tblStylePr w:type="lastRow">
+      <w:pPr>
+        <w:spacing w:before="0" w:after="0" w:line="240" w:lineRule="auto"/>
+      </w:pPr>
+      <w:rPr>
+        <w:b/>
+        <w:bCs/>
+      </w:rPr>
+      <w:tblPr/>
+      <w:tcPr>
+        <w:tcBorders>
+          <w:top w:val="double" w:sz="6" w:space="0" w:color="A5A5A5" w:themeColor="accent3"/>
+          <w:left w:val="single" w:sz="8" w:space="0" w:color="A5A5A5" w:themeColor="accent3"/>
+          <w:bottom w:val="single" w:sz="8" w:space="0" w:color="A5A5A5" w:themeColor="accent3"/>
+          <w:right w:val="single" w:sz="8" w:space="0" w:color="A5A5A5" w:themeColor="accent3"/>
+        </w:tcBorders>
+      </w:tcPr>
+    </w:tblStylePr>
+    <w:tblStylePr w:type="firstCol">
+      <w:rPr>
+        <w:b/>
+        <w:bCs/>
+      </w:rPr>
+    </w:tblStylePr>
+    <w:tblStylePr w:type="lastCol">
+      <w:rPr>
+        <w:b/>
+        <w:bCs/>
+      </w:rPr>
+    </w:tblStylePr>
+    <w:tblStylePr w:type="band1Vert">
+      <w:tblPr/>
+      <w:tcPr>
+        <w:tcBorders>
+          <w:top w:val="single" w:sz="8" w:space="0" w:color="A5A5A5" w:themeColor="accent3"/>
+          <w:left w:val="single" w:sz="8" w:space="0" w:color="A5A5A5" w:themeColor="accent3"/>
+          <w:bottom w:val="single" w:sz="8" w:space="0" w:color="A5A5A5" w:themeColor="accent3"/>
+          <w:right w:val="single" w:sz="8" w:space="0" w:color="A5A5A5" w:themeColor="accent3"/>
+        </w:tcBorders>
+      </w:tcPr>
+    </w:tblStylePr>
+    <w:tblStylePr w:type="band1Horz">
+      <w:tblPr/>
+      <w:tcPr>
+        <w:tcBorders>
+          <w:top w:val="single" w:sz="8" w:space="0" w:color="A5A5A5" w:themeColor="accent3"/>
+          <w:left w:val="single" w:sz="8" w:space="0" w:color="A5A5A5" w:themeColor="accent3"/>
+          <w:bottom w:val="single" w:sz="8" w:space="0" w:color="A5A5A5" w:themeColor="accent3"/>
+          <w:right w:val="single" w:sz="8" w:space="0" w:color="A5A5A5" w:themeColor="accent3"/>
+        </w:tcBorders>
+      </w:tcPr>
+    </w:tblStylePr>
+  </w:style>
+  <w:style w:type="paragraph" w:styleId="BalloonText">
+    <w:name w:val="Balloon Text"/>
+    <w:basedOn w:val="Normal"/>
+    <w:link w:val="BalloonTextChar"/>
+    <w:uiPriority w:val="99"/>
+    <w:semiHidden/>
+    <w:unhideWhenUsed/>
+    <w:rsid w:val="0088262A"/>
+    <w:pPr>
+      <w:spacing w:after="0" w:line="240" w:lineRule="auto"/>
+    </w:pPr>
+    <w:rPr>
+      <w:rFonts w:ascii="Tahoma" w:hAnsi="Tahoma" w:cs="Tahoma"/>
+      <w:sz w:val="16"/>
+      <w:szCs w:val="16"/>
+    </w:rPr>
+  </w:style>
+  <w:style w:type="character" w:customStyle="1" w:styleId="BalloonTextChar">
+    <w:name w:val="Balloon Text Char"/>
+    <w:basedOn w:val="DefaultParagraphFont"/>
+    <w:link w:val="BalloonText"/>
+    <w:uiPriority w:val="99"/>
+    <w:semiHidden/>
+    <w:rsid w:val="0088262A"/>
+    <w:rPr>
+      <w:rFonts w:ascii="Tahoma" w:hAnsi="Tahoma" w:cs="Tahoma"/>
+      <w:sz w:val="16"/>
+      <w:szCs w:val="16"/>
+    </w:rPr>
+  </w:style>
+</w:styles>
+</file>
+
 <file path=word/theme/theme1.xml><?xml version="1.0" encoding="utf-8"?>
 <a:theme xmlns:a="http://schemas.openxmlformats.org/drawingml/2006/main" name="Office Theme">
   <a:themeElements>
@@ -15494,7 +16111,7 @@
   <a:extraClrSchemeLst/>
   <a:extLst>
     <a:ext uri="{05A4C25C-085E-4340-85A3-A5531E510DB2}">
-      <thm15:themeFamily xmlns:thm15="http://schemas.microsoft.com/office/thememl/2012/main" name="Office Theme" id="{62F939B6-93AF-4DB8-9C6B-D6C7DFDC589F}" vid="{4A3C46E8-61CC-4603-A589-7422A47A8E4A}"/>
+      <thm15:themeFamily xmlns:thm15="http://schemas.microsoft.com/office/thememl/2012/main" xmlns="" name="Office Theme" id="{62F939B6-93AF-4DB8-9C6B-D6C7DFDC589F}" vid="{4A3C46E8-61CC-4603-A589-7422A47A8E4A}"/>
     </a:ext>
   </a:extLst>
 </a:theme>
@@ -15505,7 +16122,7 @@
 </file>
 
 <file path=customXml/itemProps1.xml><?xml version="1.0" encoding="utf-8"?>
-<ds:datastoreItem xmlns:ds="http://schemas.openxmlformats.org/officeDocument/2006/customXml" ds:itemID="{69291BB4-29AB-4776-853F-C98051DAB2D8}">
+<ds:datastoreItem xmlns:ds="http://schemas.openxmlformats.org/officeDocument/2006/customXml" ds:itemID="{36A72446-CF74-42F9-8D6B-198D30245176}">
   <ds:schemaRefs>
     <ds:schemaRef ds:uri="http://schemas.openxmlformats.org/officeDocument/2006/bibliography"/>
   </ds:schemaRefs>

</xml_diff>